<commit_message>
Completed tasks for preliminary testing in the laboratory work number 10
</commit_message>
<xml_diff>
--- a/labs/laboratory-work-10/Лабораторна робота №10.docx
+++ b/labs/laboratory-work-10/Лабораторна робота №10.docx
@@ -486,7 +486,16 @@
           <w:szCs w:val="36"/>
           <w:rtl w:val="0"/>
         </w:rPr>
-        <w:t xml:space="preserve">Dmytro Onufriiev</w:t>
+        <w:t xml:space="preserve">Dmytro </w:t>
+      </w:r>
+      <w:r>
+        <w:rPr>
+          <w:color w:val="000000"/>
+          <w:sz w:val="36"/>
+          <w:szCs w:val="36"/>
+          <w:rtl w:val="0"/>
+        </w:rPr>
+        <w:t xml:space="preserve">Onufriiev</w:t>
       </w:r>
       <w:r>
         <w:rPr>
@@ -628,7 +637,7 @@
       <w:pPr>
         <w:numPr>
           <w:ilvl w:val="0"/>
-          <w:numId w:val="10"/>
+          <w:numId w:val="2"/>
         </w:numPr>
         <w:ind w:left="425" w:hanging="360"/>
         <w:jc w:val="both"/>
@@ -650,7 +659,7 @@
       <w:pPr>
         <w:numPr>
           <w:ilvl w:val="0"/>
-          <w:numId w:val="10"/>
+          <w:numId w:val="2"/>
         </w:numPr>
         <w:ind w:left="425" w:hanging="360"/>
         <w:jc w:val="both"/>
@@ -672,7 +681,7 @@
       <w:pPr>
         <w:numPr>
           <w:ilvl w:val="0"/>
-          <w:numId w:val="10"/>
+          <w:numId w:val="2"/>
         </w:numPr>
         <w:ind w:left="425" w:hanging="360"/>
         <w:jc w:val="both"/>
@@ -718,7 +727,7 @@
       <w:pPr>
         <w:numPr>
           <w:ilvl w:val="0"/>
-          <w:numId w:val="1"/>
+          <w:numId w:val="8"/>
         </w:numPr>
         <w:ind w:left="425" w:hanging="360"/>
         <w:jc w:val="both"/>
@@ -742,7 +751,7 @@
       <w:pPr>
         <w:numPr>
           <w:ilvl w:val="0"/>
-          <w:numId w:val="1"/>
+          <w:numId w:val="8"/>
         </w:numPr>
         <w:ind w:left="425" w:hanging="360"/>
         <w:jc w:val="both"/>
@@ -766,7 +775,7 @@
       <w:pPr>
         <w:numPr>
           <w:ilvl w:val="0"/>
-          <w:numId w:val="1"/>
+          <w:numId w:val="8"/>
         </w:numPr>
         <w:ind w:left="425" w:hanging="360"/>
         <w:jc w:val="both"/>
@@ -790,7 +799,7 @@
       <w:pPr>
         <w:numPr>
           <w:ilvl w:val="0"/>
-          <w:numId w:val="1"/>
+          <w:numId w:val="8"/>
         </w:numPr>
         <w:ind w:left="425" w:hanging="360"/>
         <w:jc w:val="both"/>
@@ -816,31 +825,1410 @@
         <w:jc w:val="both"/>
         <w:rPr>
           <w:b w:val="1"/>
-          <w:sz w:val="28"/>
-          <w:szCs w:val="28"/>
-        </w:rPr>
-      </w:pPr>
-      <w:r>
-        <w:rPr>
-          <w:b w:val="1"/>
-          <w:color w:val="000000"/>
-          <w:sz w:val="28"/>
-          <w:szCs w:val="28"/>
-          <w:rtl w:val="0"/>
-        </w:rPr>
-        <w:t xml:space="preserve">Завдання для попередньої підготовки: </w:t>
-      </w:r>
-      <w:r>
-        <w:rPr>
-          <w:b w:val="1"/>
           <w:i w:val="1"/>
           <w:color w:val="ff0000"/>
           <w:sz w:val="28"/>
           <w:szCs w:val="28"/>
+        </w:rPr>
+      </w:pPr>
+      <w:r>
+        <w:rPr>
+          <w:b w:val="1"/>
+          <w:color w:val="000000"/>
+          <w:sz w:val="28"/>
+          <w:szCs w:val="28"/>
+          <w:rtl w:val="0"/>
+        </w:rPr>
+        <w:t xml:space="preserve">Завдання для попередньої підготовки: </w:t>
+      </w:r>
+      <w:r>
+        <w:rPr>
+          <w:b w:val="1"/>
+          <w:i w:val="1"/>
+          <w:color w:val="ff0000"/>
+          <w:sz w:val="28"/>
+          <w:szCs w:val="28"/>
           <w:rtl w:val="0"/>
         </w:rPr>
         <w:t xml:space="preserve">Created by Vlad Sapozhnyk</w:t>
       </w:r>
+    </w:p>
+    <w:p>
+      <w:pPr>
+        <w:numPr>
+          <w:ilvl w:val="0"/>
+          <w:numId w:val="11"/>
+        </w:numPr>
+        <w:spacing w:line="276" w:lineRule="auto"/>
+        <w:ind w:left="425.19685039370086" w:hanging="360"/>
+        <w:rPr>
+          <w:b w:val="1"/>
+          <w:sz w:val="28"/>
+          <w:szCs w:val="28"/>
+        </w:rPr>
+      </w:pPr>
+      <w:r>
+        <w:rPr>
+          <w:b w:val="1"/>
+          <w:sz w:val="28"/>
+          <w:szCs w:val="28"/>
+          <w:rtl w:val="0"/>
+        </w:rPr>
+        <w:t xml:space="preserve">Яке призначення команди id?</w:t>
+      </w:r>
+    </w:p>
+    <w:p>
+      <w:pPr>
+        <w:spacing w:line="276" w:lineRule="auto"/>
+        <w:ind w:left="0" w:firstLine="0"/>
+        <w:rPr>
+          <w:sz w:val="28"/>
+          <w:szCs w:val="28"/>
+        </w:rPr>
+      </w:pPr>
+      <w:r>
+        <w:rPr>
+          <w:sz w:val="28"/>
+          <w:szCs w:val="28"/>
+          <w:rtl w:val="0"/>
+        </w:rPr>
+        <w:t xml:space="preserve">The id command is a versatile tool used to display information about the current user or a specified user, including their user ID (UID), group ID (GID), and group memberships. It's a fundamental command for understanding user privileges and group associations in Unix-like operating systems.</w:t>
+      </w:r>
+    </w:p>
+    <w:p>
+      <w:pPr>
+        <w:numPr>
+          <w:ilvl w:val="0"/>
+          <w:numId w:val="11"/>
+        </w:numPr>
+        <w:spacing w:line="276" w:lineRule="auto"/>
+        <w:ind w:left="425.19685039370086" w:hanging="360"/>
+        <w:rPr>
+          <w:b w:val="1"/>
+          <w:sz w:val="28"/>
+          <w:szCs w:val="28"/>
+        </w:rPr>
+      </w:pPr>
+      <w:r>
+        <w:rPr>
+          <w:b w:val="1"/>
+          <w:sz w:val="28"/>
+          <w:szCs w:val="28"/>
+          <w:rtl w:val="0"/>
+        </w:rPr>
+        <w:t xml:space="preserve">Як переглянути які права доступу має власник файлу?</w:t>
+      </w:r>
+    </w:p>
+    <w:p>
+      <w:pPr>
+        <w:spacing w:line="276" w:lineRule="auto"/>
+        <w:ind w:left="0" w:firstLine="0"/>
+        <w:rPr>
+          <w:sz w:val="28"/>
+          <w:szCs w:val="28"/>
+        </w:rPr>
+      </w:pPr>
+      <w:r>
+        <w:rPr>
+          <w:sz w:val="28"/>
+          <w:szCs w:val="28"/>
+          <w:rtl w:val="0"/>
+        </w:rPr>
+        <w:t xml:space="preserve">To view the permissions for the owner of a file, you can use the ls command along with the -l (long listing) option and the file path. The owner's permissions will be represented by the first three characters of the permission string.</w:t>
+      </w:r>
+    </w:p>
+    <w:p>
+      <w:pPr>
+        <w:spacing w:line="276" w:lineRule="auto"/>
+        <w:ind w:left="0" w:firstLine="0"/>
+        <w:rPr>
+          <w:i w:val="1"/>
+          <w:sz w:val="28"/>
+          <w:szCs w:val="28"/>
+        </w:rPr>
+      </w:pPr>
+      <w:r>
+        <w:rPr>
+          <w:i w:val="1"/>
+          <w:sz w:val="28"/>
+          <w:szCs w:val="28"/>
+          <w:rtl w:val="0"/>
+        </w:rPr>
+        <w:t xml:space="preserve">ls -l [file path]</w:t>
+      </w:r>
+    </w:p>
+    <w:p>
+      <w:pPr>
+        <w:numPr>
+          <w:ilvl w:val="0"/>
+          <w:numId w:val="11"/>
+        </w:numPr>
+        <w:spacing w:line="276" w:lineRule="auto"/>
+        <w:ind w:left="425.19685039370086" w:hanging="360"/>
+        <w:rPr>
+          <w:b w:val="1"/>
+          <w:sz w:val="28"/>
+          <w:szCs w:val="28"/>
+        </w:rPr>
+      </w:pPr>
+      <w:r>
+        <w:rPr>
+          <w:b w:val="1"/>
+          <w:sz w:val="28"/>
+          <w:szCs w:val="28"/>
+          <w:rtl w:val="0"/>
+        </w:rPr>
+        <w:t xml:space="preserve">*Як змінити власника групи?</w:t>
+      </w:r>
+    </w:p>
+    <w:p>
+      <w:pPr>
+        <w:spacing w:line="276" w:lineRule="auto"/>
+        <w:ind w:left="0" w:firstLine="0"/>
+        <w:rPr>
+          <w:sz w:val="28"/>
+          <w:szCs w:val="28"/>
+        </w:rPr>
+      </w:pPr>
+      <w:r>
+        <w:rPr>
+          <w:sz w:val="28"/>
+          <w:szCs w:val="28"/>
+          <w:rtl w:val="0"/>
+        </w:rPr>
+        <w:t xml:space="preserve">To change the owner of a group in Linux, you can use the chgrp command followed by the new owner's username and the group name. For example, to change the owner of the group "sales" to the user "john", you would use the following command:</w:t>
+      </w:r>
+    </w:p>
+    <w:p>
+      <w:pPr>
+        <w:spacing w:line="276" w:lineRule="auto"/>
+        <w:ind w:left="0" w:firstLine="0"/>
+        <w:rPr>
+          <w:i w:val="1"/>
+          <w:sz w:val="28"/>
+          <w:szCs w:val="28"/>
+        </w:rPr>
+      </w:pPr>
+      <w:r>
+        <w:rPr>
+          <w:i w:val="1"/>
+          <w:sz w:val="28"/>
+          <w:szCs w:val="28"/>
+          <w:rtl w:val="0"/>
+        </w:rPr>
+        <w:t xml:space="preserve">sudo chgrp john sales</w:t>
+      </w:r>
+    </w:p>
+    <w:p>
+      <w:pPr>
+        <w:numPr>
+          <w:ilvl w:val="0"/>
+          <w:numId w:val="11"/>
+        </w:numPr>
+        <w:spacing w:line="276" w:lineRule="auto"/>
+        <w:ind w:left="425.19685039370086" w:hanging="360"/>
+        <w:rPr>
+          <w:b w:val="1"/>
+          <w:sz w:val="28"/>
+          <w:szCs w:val="28"/>
+        </w:rPr>
+      </w:pPr>
+      <w:r>
+        <w:rPr>
+          <w:b w:val="1"/>
+          <w:sz w:val="28"/>
+          <w:szCs w:val="28"/>
+          <w:rtl w:val="0"/>
+        </w:rPr>
+        <w:t xml:space="preserve">*Як можна переглянути у терміналі який тип поточного файлу? Наведіть приклади для різних типів файлів</w:t>
+      </w:r>
+    </w:p>
+    <w:p>
+      <w:pPr>
+        <w:spacing w:line="276" w:lineRule="auto"/>
+        <w:rPr>
+          <w:i w:val="1"/>
+          <w:sz w:val="28"/>
+          <w:szCs w:val="28"/>
+        </w:rPr>
+      </w:pPr>
+      <w:r>
+        <w:rPr>
+          <w:i w:val="1"/>
+          <w:sz w:val="28"/>
+          <w:szCs w:val="28"/>
+          <w:rtl w:val="0"/>
+        </w:rPr>
+        <w:t xml:space="preserve">file [file path]</w:t>
+      </w:r>
+    </w:p>
+    <w:p>
+      <w:pPr>
+        <w:numPr>
+          <w:ilvl w:val="0"/>
+          <w:numId w:val="11"/>
+        </w:numPr>
+        <w:spacing w:line="276" w:lineRule="auto"/>
+        <w:ind w:left="425.19685039370086" w:hanging="360"/>
+        <w:rPr>
+          <w:b w:val="1"/>
+          <w:sz w:val="28"/>
+          <w:szCs w:val="28"/>
+        </w:rPr>
+      </w:pPr>
+      <w:r>
+        <w:rPr>
+          <w:b w:val="1"/>
+          <w:sz w:val="28"/>
+          <w:szCs w:val="28"/>
+          <w:rtl w:val="0"/>
+        </w:rPr>
+        <w:t xml:space="preserve">**Для чого використовуються дозволи Setuid та Setgid?</w:t>
+      </w:r>
+    </w:p>
+    <w:p>
+      <w:pPr>
+        <w:spacing w:line="276" w:lineRule="auto"/>
+        <w:ind w:left="0" w:firstLine="0"/>
+        <w:rPr>
+          <w:sz w:val="28"/>
+          <w:szCs w:val="28"/>
+        </w:rPr>
+      </w:pPr>
+      <w:r>
+        <w:rPr>
+          <w:sz w:val="28"/>
+          <w:szCs w:val="28"/>
+          <w:rtl w:val="0"/>
+        </w:rPr>
+        <w:t xml:space="preserve">Setuid and Setgid are special permissions in Unix-like systems that allow a program to temporarily run with the privileges of a specific user or group, typically the root user or a group with administrative privileges. These permissions are used to grant programs the necessary access to perform certain tasks that require elevated privileges, without giving the program's actual user those same privileges.</w:t>
+      </w:r>
+    </w:p>
+    <w:p>
+      <w:pPr>
+        <w:numPr>
+          <w:ilvl w:val="0"/>
+          <w:numId w:val="11"/>
+        </w:numPr>
+        <w:spacing w:line="276" w:lineRule="auto"/>
+        <w:ind w:left="425.19685039370086" w:hanging="360"/>
+        <w:rPr>
+          <w:b w:val="1"/>
+          <w:sz w:val="28"/>
+          <w:szCs w:val="28"/>
+        </w:rPr>
+      </w:pPr>
+      <w:r>
+        <w:rPr>
+          <w:b w:val="1"/>
+          <w:sz w:val="28"/>
+          <w:szCs w:val="28"/>
+          <w:rtl w:val="0"/>
+        </w:rPr>
+        <w:t xml:space="preserve">**Для чого в системі потрібен так званий “липкий біт” (Sticky Bit). Наведіть приклади коли цей дозвіл доцільно використовувати.</w:t>
+      </w:r>
+    </w:p>
+    <w:p>
+      <w:pPr>
+        <w:spacing w:line="276" w:lineRule="auto"/>
+        <w:rPr>
+          <w:sz w:val="28"/>
+          <w:szCs w:val="28"/>
+        </w:rPr>
+      </w:pPr>
+      <w:r>
+        <w:rPr>
+          <w:sz w:val="28"/>
+          <w:szCs w:val="28"/>
+          <w:rtl w:val="0"/>
+        </w:rPr>
+        <w:t xml:space="preserve">A "Sticky Bit" is a special permission on a file or directory in UNIX-like operating systems such as Linux. This permission has a special meaning and is intended to provide additional security and control over access to files and directories.</w:t>
+      </w:r>
+    </w:p>
+    <w:p>
+      <w:pPr>
+        <w:spacing w:line="276" w:lineRule="auto"/>
+        <w:rPr>
+          <w:sz w:val="28"/>
+          <w:szCs w:val="28"/>
+        </w:rPr>
+      </w:pPr>
+      <w:r>
+        <w:rPr>
+          <w:rtl w:val="0"/>
+        </w:rPr>
+      </w:r>
+    </w:p>
+    <w:p>
+      <w:pPr>
+        <w:spacing w:line="276" w:lineRule="auto"/>
+        <w:rPr>
+          <w:sz w:val="28"/>
+          <w:szCs w:val="28"/>
+        </w:rPr>
+      </w:pPr>
+      <w:r>
+        <w:rPr>
+          <w:sz w:val="28"/>
+          <w:szCs w:val="28"/>
+          <w:rtl w:val="0"/>
+        </w:rPr>
+        <w:t xml:space="preserve">The main purposes of the sticky bit:</w:t>
+      </w:r>
+    </w:p>
+    <w:p>
+      <w:pPr>
+        <w:numPr>
+          <w:ilvl w:val="0"/>
+          <w:numId w:val="13"/>
+        </w:numPr>
+        <w:spacing w:line="276" w:lineRule="auto"/>
+        <w:ind w:left="425.19685039370086" w:hanging="360"/>
+        <w:rPr>
+          <w:sz w:val="28"/>
+          <w:szCs w:val="28"/>
+          <w:u w:val="none"/>
+        </w:rPr>
+      </w:pPr>
+      <w:r>
+        <w:rPr>
+          <w:sz w:val="28"/>
+          <w:szCs w:val="28"/>
+          <w:rtl w:val="0"/>
+        </w:rPr>
+        <w:t xml:space="preserve">Prevent users who are not the file owner or administrator from deleting files: When the sticky bit is set to a directory, it prevents users who are not the owner of the file or the system administrator from deleting files from that directory. This prevents other users from accidentally deleting important files.</w:t>
+      </w:r>
+    </w:p>
+    <w:p>
+      <w:pPr>
+        <w:numPr>
+          <w:ilvl w:val="0"/>
+          <w:numId w:val="14"/>
+        </w:numPr>
+        <w:spacing w:line="276" w:lineRule="auto"/>
+        <w:ind w:left="425.19685039370086" w:hanging="360"/>
+        <w:rPr>
+          <w:sz w:val="28"/>
+          <w:szCs w:val="28"/>
+          <w:u w:val="none"/>
+        </w:rPr>
+      </w:pPr>
+      <w:r>
+        <w:rPr>
+          <w:sz w:val="28"/>
+          <w:szCs w:val="28"/>
+          <w:rtl w:val="0"/>
+        </w:rPr>
+        <w:t xml:space="preserve">Ensure security in a shared directory: If several users have access to a shared directory and they store their files there, a sticky bit can prevent accidental deletion of other people's files.</w:t>
+      </w:r>
+    </w:p>
+    <w:p>
+      <w:pPr>
+        <w:spacing w:line="276" w:lineRule="auto"/>
+        <w:rPr>
+          <w:sz w:val="28"/>
+          <w:szCs w:val="28"/>
+        </w:rPr>
+      </w:pPr>
+      <w:r>
+        <w:rPr>
+          <w:sz w:val="28"/>
+          <w:szCs w:val="28"/>
+          <w:rtl w:val="0"/>
+        </w:rPr>
+        <w:t xml:space="preserve">Examples of using a sticky bit:</w:t>
+      </w:r>
+    </w:p>
+    <w:p>
+      <w:pPr>
+        <w:numPr>
+          <w:ilvl w:val="0"/>
+          <w:numId w:val="9"/>
+        </w:numPr>
+        <w:spacing w:line="276" w:lineRule="auto"/>
+        <w:ind w:left="425.19685039370086" w:hanging="360"/>
+        <w:rPr>
+          <w:sz w:val="28"/>
+          <w:szCs w:val="28"/>
+          <w:u w:val="none"/>
+        </w:rPr>
+      </w:pPr>
+      <w:r>
+        <w:rPr>
+          <w:sz w:val="28"/>
+          <w:szCs w:val="28"/>
+          <w:rtl w:val="0"/>
+        </w:rPr>
+        <w:t xml:space="preserve">Temporary directories that are accessible to all users: For example, a system temporary directory (/tmp) can have a sticky bit set to prevent users who are not the owner or system administrator from deleting files. This allows users to safely work in this directory without worrying about accidentally deleting files by other users.</w:t>
+      </w:r>
+    </w:p>
+    <w:p>
+      <w:pPr>
+        <w:numPr>
+          <w:ilvl w:val="0"/>
+          <w:numId w:val="9"/>
+        </w:numPr>
+        <w:spacing w:line="276" w:lineRule="auto"/>
+        <w:ind w:left="425.19685039370086" w:hanging="360"/>
+        <w:rPr>
+          <w:sz w:val="28"/>
+          <w:szCs w:val="28"/>
+          <w:u w:val="none"/>
+        </w:rPr>
+      </w:pPr>
+      <w:r>
+        <w:rPr>
+          <w:sz w:val="28"/>
+          <w:szCs w:val="28"/>
+          <w:rtl w:val="0"/>
+        </w:rPr>
+        <w:t xml:space="preserve">Shared directories for storing important files: For example, a shared directory where users store important documents or files may have a sticky bit installed to prevent other users from accidentally deleting files.</w:t>
+      </w:r>
+    </w:p>
+    <w:p>
+      <w:pPr>
+        <w:spacing w:line="276" w:lineRule="auto"/>
+        <w:rPr>
+          <w:sz w:val="28"/>
+          <w:szCs w:val="28"/>
+        </w:rPr>
+      </w:pPr>
+      <w:r>
+        <w:rPr>
+          <w:sz w:val="28"/>
+          <w:szCs w:val="28"/>
+          <w:rtl w:val="0"/>
+        </w:rPr>
+        <w:t xml:space="preserve">In these cases, a sticky bit helps to increase security and control over access to files and directories in shared environments where many users have access to the same resources.</w:t>
+      </w:r>
+    </w:p>
+    <w:p>
+      <w:pPr>
+        <w:spacing w:line="276" w:lineRule="auto"/>
+        <w:rPr>
+          <w:sz w:val="28"/>
+          <w:szCs w:val="28"/>
+        </w:rPr>
+      </w:pPr>
+      <w:r>
+        <w:rPr>
+          <w:rtl w:val="0"/>
+        </w:rPr>
+      </w:r>
+    </w:p>
+    <w:p>
+      <w:pPr>
+        <w:spacing w:line="276" w:lineRule="auto"/>
+        <w:ind w:left="0" w:firstLine="0"/>
+        <w:jc w:val="center"/>
+        <w:rPr>
+          <w:b w:val="1"/>
+          <w:sz w:val="28"/>
+          <w:szCs w:val="28"/>
+        </w:rPr>
+      </w:pPr>
+      <w:r>
+        <w:rPr>
+          <w:b w:val="1"/>
+          <w:sz w:val="28"/>
+          <w:szCs w:val="28"/>
+          <w:rtl w:val="0"/>
+        </w:rPr>
+        <w:t xml:space="preserve">Glossary of terms</w:t>
+      </w:r>
+    </w:p>
+    <w:p>
+      <w:pPr>
+        <w:spacing w:line="276" w:lineRule="auto"/>
+        <w:ind w:left="0" w:firstLine="0"/>
+        <w:jc w:val="center"/>
+        <w:rPr>
+          <w:sz w:val="28"/>
+          <w:szCs w:val="28"/>
+        </w:rPr>
+      </w:pPr>
+      <w:r>
+        <w:rPr>
+          <w:rtl w:val="0"/>
+        </w:rPr>
+      </w:r>
+    </w:p>
+    <w:tbl>
+      <w:tblPr>
+        <w:tblStyle w:val="Table1"/>
+        <w:tblW w:w="11108.0" w:type="dxa"/>
+        <w:jc w:val="center"/>
+        <w:tblBorders>
+          <w:top w:color="000000" w:space="0" w:sz="8" w:val="single"/>
+          <w:left w:color="000000" w:space="0" w:sz="8" w:val="single"/>
+          <w:bottom w:color="000000" w:space="0" w:sz="8" w:val="single"/>
+          <w:right w:color="000000" w:space="0" w:sz="8" w:val="single"/>
+          <w:insideH w:color="000000" w:space="0" w:sz="8" w:val="single"/>
+          <w:insideV w:color="000000" w:space="0" w:sz="8" w:val="single"/>
+        </w:tblBorders>
+        <w:tblLayout w:type="fixed"/>
+        <w:tblLook w:val="0600"/>
+      </w:tblPr>
+      <w:tblGrid>
+        <w:gridCol w:w="5554"/>
+        <w:gridCol w:w="5554"/>
+        <w:tblGridChange w:id="0">
+          <w:tblGrid>
+            <w:gridCol w:w="5554"/>
+            <w:gridCol w:w="5554"/>
+          </w:tblGrid>
+        </w:tblGridChange>
+      </w:tblGrid>
+      <w:tr>
+        <w:trPr>
+          <w:cantSplit w:val="0"/>
+          <w:tblHeader w:val="0"/>
+        </w:trPr>
+        <w:tc>
+          <w:tcPr>
+            <w:shd w:fill="auto" w:val="clear"/>
+            <w:tcMar>
+              <w:top w:w="100.0" w:type="dxa"/>
+              <w:left w:w="100.0" w:type="dxa"/>
+              <w:bottom w:w="100.0" w:type="dxa"/>
+              <w:right w:w="100.0" w:type="dxa"/>
+            </w:tcMar>
+            <w:vAlign w:val="top"/>
+          </w:tcPr>
+          <w:p>
+            <w:pPr>
+              <w:keepNext w:val="0"/>
+              <w:keepLines w:val="0"/>
+              <w:widowControl w:val="0"/>
+              <w:pBdr>
+                <w:top w:space="0" w:sz="0" w:val="nil"/>
+                <w:left w:space="0" w:sz="0" w:val="nil"/>
+                <w:bottom w:space="0" w:sz="0" w:val="nil"/>
+                <w:right w:space="0" w:sz="0" w:val="nil"/>
+                <w:between w:space="0" w:sz="0" w:val="nil"/>
+              </w:pBdr>
+              <w:shd w:fill="auto" w:val="clear"/>
+              <w:spacing w:after="0" w:before="0" w:line="240" w:lineRule="auto"/>
+              <w:ind w:left="0" w:right="0" w:firstLine="0"/>
+              <w:jc w:val="center"/>
+              <w:rPr>
+                <w:b w:val="1"/>
+                <w:sz w:val="28"/>
+                <w:szCs w:val="28"/>
+              </w:rPr>
+            </w:pPr>
+            <w:r>
+              <w:rPr>
+                <w:b w:val="1"/>
+                <w:sz w:val="28"/>
+                <w:szCs w:val="28"/>
+                <w:rtl w:val="0"/>
+              </w:rPr>
+              <w:t xml:space="preserve">Name of term</w:t>
+            </w:r>
+          </w:p>
+        </w:tc>
+        <w:tc>
+          <w:tcPr>
+            <w:shd w:fill="auto" w:val="clear"/>
+            <w:tcMar>
+              <w:top w:w="100.0" w:type="dxa"/>
+              <w:left w:w="100.0" w:type="dxa"/>
+              <w:bottom w:w="100.0" w:type="dxa"/>
+              <w:right w:w="100.0" w:type="dxa"/>
+            </w:tcMar>
+            <w:vAlign w:val="top"/>
+          </w:tcPr>
+          <w:p>
+            <w:pPr>
+              <w:keepNext w:val="0"/>
+              <w:keepLines w:val="0"/>
+              <w:widowControl w:val="0"/>
+              <w:pBdr>
+                <w:top w:space="0" w:sz="0" w:val="nil"/>
+                <w:left w:space="0" w:sz="0" w:val="nil"/>
+                <w:bottom w:space="0" w:sz="0" w:val="nil"/>
+                <w:right w:space="0" w:sz="0" w:val="nil"/>
+                <w:between w:space="0" w:sz="0" w:val="nil"/>
+              </w:pBdr>
+              <w:shd w:fill="auto" w:val="clear"/>
+              <w:spacing w:after="0" w:before="0" w:line="240" w:lineRule="auto"/>
+              <w:ind w:left="0" w:right="0" w:firstLine="0"/>
+              <w:jc w:val="center"/>
+              <w:rPr>
+                <w:b w:val="1"/>
+                <w:sz w:val="28"/>
+                <w:szCs w:val="28"/>
+              </w:rPr>
+            </w:pPr>
+            <w:r>
+              <w:rPr>
+                <w:b w:val="1"/>
+                <w:sz w:val="28"/>
+                <w:szCs w:val="28"/>
+                <w:rtl w:val="0"/>
+              </w:rPr>
+              <w:t xml:space="preserve">Explanation </w:t>
+            </w:r>
+          </w:p>
+        </w:tc>
+      </w:tr>
+      <w:tr>
+        <w:trPr>
+          <w:cantSplit w:val="0"/>
+          <w:tblHeader w:val="0"/>
+        </w:trPr>
+        <w:tc>
+          <w:tcPr>
+            <w:shd w:fill="auto" w:val="clear"/>
+            <w:tcMar>
+              <w:top w:w="100.0" w:type="dxa"/>
+              <w:left w:w="100.0" w:type="dxa"/>
+              <w:bottom w:w="100.0" w:type="dxa"/>
+              <w:right w:w="100.0" w:type="dxa"/>
+            </w:tcMar>
+            <w:vAlign w:val="top"/>
+          </w:tcPr>
+          <w:p>
+            <w:pPr>
+              <w:keepNext w:val="0"/>
+              <w:keepLines w:val="0"/>
+              <w:widowControl w:val="0"/>
+              <w:pBdr>
+                <w:top w:space="0" w:sz="0" w:val="nil"/>
+                <w:left w:space="0" w:sz="0" w:val="nil"/>
+                <w:bottom w:space="0" w:sz="0" w:val="nil"/>
+                <w:right w:space="0" w:sz="0" w:val="nil"/>
+                <w:between w:space="0" w:sz="0" w:val="nil"/>
+              </w:pBdr>
+              <w:shd w:fill="auto" w:val="clear"/>
+              <w:spacing w:after="0" w:before="0" w:line="240" w:lineRule="auto"/>
+              <w:ind w:left="0" w:right="0" w:firstLine="0"/>
+              <w:jc w:val="center"/>
+              <w:rPr>
+                <w:sz w:val="28"/>
+                <w:szCs w:val="28"/>
+              </w:rPr>
+            </w:pPr>
+            <w:r>
+              <w:rPr>
+                <w:sz w:val="28"/>
+                <w:szCs w:val="28"/>
+                <w:rtl w:val="0"/>
+              </w:rPr>
+              <w:t xml:space="preserve">File ownership</w:t>
+            </w:r>
+            <w:r>
+              <w:rPr>
+                <w:rtl w:val="0"/>
+              </w:rPr>
+            </w:r>
+          </w:p>
+        </w:tc>
+        <w:tc>
+          <w:tcPr>
+            <w:shd w:fill="auto" w:val="clear"/>
+            <w:tcMar>
+              <w:top w:w="100.0" w:type="dxa"/>
+              <w:left w:w="100.0" w:type="dxa"/>
+              <w:bottom w:w="100.0" w:type="dxa"/>
+              <w:right w:w="100.0" w:type="dxa"/>
+            </w:tcMar>
+            <w:vAlign w:val="top"/>
+          </w:tcPr>
+          <w:p>
+            <w:pPr>
+              <w:keepNext w:val="0"/>
+              <w:keepLines w:val="0"/>
+              <w:widowControl w:val="0"/>
+              <w:pBdr>
+                <w:top w:space="0" w:sz="0" w:val="nil"/>
+                <w:left w:space="0" w:sz="0" w:val="nil"/>
+                <w:bottom w:space="0" w:sz="0" w:val="nil"/>
+                <w:right w:space="0" w:sz="0" w:val="nil"/>
+                <w:between w:space="0" w:sz="0" w:val="nil"/>
+              </w:pBdr>
+              <w:shd w:fill="auto" w:val="clear"/>
+              <w:spacing w:after="0" w:before="0" w:line="240" w:lineRule="auto"/>
+              <w:ind w:left="0" w:right="0" w:firstLine="0"/>
+              <w:jc w:val="center"/>
+              <w:rPr>
+                <w:sz w:val="28"/>
+                <w:szCs w:val="28"/>
+              </w:rPr>
+            </w:pPr>
+            <w:r>
+              <w:rPr>
+                <w:sz w:val="28"/>
+                <w:szCs w:val="28"/>
+                <w:rtl w:val="0"/>
+              </w:rPr>
+              <w:t xml:space="preserve">A file property that determines which user and which group has access rights to a file.</w:t>
+            </w:r>
+          </w:p>
+        </w:tc>
+      </w:tr>
+      <w:tr>
+        <w:trPr>
+          <w:cantSplit w:val="0"/>
+          <w:tblHeader w:val="0"/>
+        </w:trPr>
+        <w:tc>
+          <w:tcPr>
+            <w:shd w:fill="auto" w:val="clear"/>
+            <w:tcMar>
+              <w:top w:w="100.0" w:type="dxa"/>
+              <w:left w:w="100.0" w:type="dxa"/>
+              <w:bottom w:w="100.0" w:type="dxa"/>
+              <w:right w:w="100.0" w:type="dxa"/>
+            </w:tcMar>
+            <w:vAlign w:val="top"/>
+          </w:tcPr>
+          <w:p>
+            <w:pPr>
+              <w:keepNext w:val="0"/>
+              <w:keepLines w:val="0"/>
+              <w:widowControl w:val="0"/>
+              <w:pBdr>
+                <w:top w:space="0" w:sz="0" w:val="nil"/>
+                <w:left w:space="0" w:sz="0" w:val="nil"/>
+                <w:bottom w:space="0" w:sz="0" w:val="nil"/>
+                <w:right w:space="0" w:sz="0" w:val="nil"/>
+                <w:between w:space="0" w:sz="0" w:val="nil"/>
+              </w:pBdr>
+              <w:shd w:fill="auto" w:val="clear"/>
+              <w:spacing w:after="0" w:before="0" w:line="240" w:lineRule="auto"/>
+              <w:ind w:left="0" w:right="0" w:firstLine="0"/>
+              <w:jc w:val="center"/>
+              <w:rPr>
+                <w:sz w:val="28"/>
+                <w:szCs w:val="28"/>
+              </w:rPr>
+            </w:pPr>
+            <w:r>
+              <w:rPr>
+                <w:sz w:val="28"/>
+                <w:szCs w:val="28"/>
+                <w:rtl w:val="0"/>
+              </w:rPr>
+              <w:t xml:space="preserve">User owner</w:t>
+            </w:r>
+            <w:r>
+              <w:rPr>
+                <w:rtl w:val="0"/>
+              </w:rPr>
+            </w:r>
+          </w:p>
+        </w:tc>
+        <w:tc>
+          <w:tcPr>
+            <w:shd w:fill="auto" w:val="clear"/>
+            <w:tcMar>
+              <w:top w:w="100.0" w:type="dxa"/>
+              <w:left w:w="100.0" w:type="dxa"/>
+              <w:bottom w:w="100.0" w:type="dxa"/>
+              <w:right w:w="100.0" w:type="dxa"/>
+            </w:tcMar>
+            <w:vAlign w:val="top"/>
+          </w:tcPr>
+          <w:p>
+            <w:pPr>
+              <w:keepNext w:val="0"/>
+              <w:keepLines w:val="0"/>
+              <w:widowControl w:val="0"/>
+              <w:pBdr>
+                <w:top w:space="0" w:sz="0" w:val="nil"/>
+                <w:left w:space="0" w:sz="0" w:val="nil"/>
+                <w:bottom w:space="0" w:sz="0" w:val="nil"/>
+                <w:right w:space="0" w:sz="0" w:val="nil"/>
+                <w:between w:space="0" w:sz="0" w:val="nil"/>
+              </w:pBdr>
+              <w:shd w:fill="auto" w:val="clear"/>
+              <w:spacing w:after="0" w:before="0" w:line="240" w:lineRule="auto"/>
+              <w:ind w:left="0" w:right="0" w:firstLine="0"/>
+              <w:jc w:val="center"/>
+              <w:rPr>
+                <w:sz w:val="28"/>
+                <w:szCs w:val="28"/>
+              </w:rPr>
+            </w:pPr>
+            <w:r>
+              <w:rPr>
+                <w:sz w:val="28"/>
+                <w:szCs w:val="28"/>
+                <w:rtl w:val="0"/>
+              </w:rPr>
+              <w:t xml:space="preserve">The user who owns the file and determines the access rights of users to this file.</w:t>
+            </w:r>
+          </w:p>
+        </w:tc>
+      </w:tr>
+      <w:tr>
+        <w:trPr>
+          <w:cantSplit w:val="0"/>
+          <w:tblHeader w:val="0"/>
+        </w:trPr>
+        <w:tc>
+          <w:tcPr>
+            <w:shd w:fill="auto" w:val="clear"/>
+            <w:tcMar>
+              <w:top w:w="100.0" w:type="dxa"/>
+              <w:left w:w="100.0" w:type="dxa"/>
+              <w:bottom w:w="100.0" w:type="dxa"/>
+              <w:right w:w="100.0" w:type="dxa"/>
+            </w:tcMar>
+            <w:vAlign w:val="top"/>
+          </w:tcPr>
+          <w:p>
+            <w:pPr>
+              <w:keepNext w:val="0"/>
+              <w:keepLines w:val="0"/>
+              <w:widowControl w:val="0"/>
+              <w:pBdr>
+                <w:top w:space="0" w:sz="0" w:val="nil"/>
+                <w:left w:space="0" w:sz="0" w:val="nil"/>
+                <w:bottom w:space="0" w:sz="0" w:val="nil"/>
+                <w:right w:space="0" w:sz="0" w:val="nil"/>
+                <w:between w:space="0" w:sz="0" w:val="nil"/>
+              </w:pBdr>
+              <w:shd w:fill="auto" w:val="clear"/>
+              <w:spacing w:after="0" w:before="0" w:line="240" w:lineRule="auto"/>
+              <w:ind w:left="0" w:right="0" w:firstLine="0"/>
+              <w:jc w:val="center"/>
+              <w:rPr>
+                <w:sz w:val="28"/>
+                <w:szCs w:val="28"/>
+              </w:rPr>
+            </w:pPr>
+            <w:r>
+              <w:rPr>
+                <w:sz w:val="28"/>
+                <w:szCs w:val="28"/>
+                <w:rtl w:val="0"/>
+              </w:rPr>
+              <w:t xml:space="preserve">Group owner</w:t>
+            </w:r>
+            <w:r>
+              <w:rPr>
+                <w:rtl w:val="0"/>
+              </w:rPr>
+            </w:r>
+          </w:p>
+        </w:tc>
+        <w:tc>
+          <w:tcPr>
+            <w:shd w:fill="auto" w:val="clear"/>
+            <w:tcMar>
+              <w:top w:w="100.0" w:type="dxa"/>
+              <w:left w:w="100.0" w:type="dxa"/>
+              <w:bottom w:w="100.0" w:type="dxa"/>
+              <w:right w:w="100.0" w:type="dxa"/>
+            </w:tcMar>
+            <w:vAlign w:val="top"/>
+          </w:tcPr>
+          <w:p>
+            <w:pPr>
+              <w:keepNext w:val="0"/>
+              <w:keepLines w:val="0"/>
+              <w:widowControl w:val="0"/>
+              <w:pBdr>
+                <w:top w:space="0" w:sz="0" w:val="nil"/>
+                <w:left w:space="0" w:sz="0" w:val="nil"/>
+                <w:bottom w:space="0" w:sz="0" w:val="nil"/>
+                <w:right w:space="0" w:sz="0" w:val="nil"/>
+                <w:between w:space="0" w:sz="0" w:val="nil"/>
+              </w:pBdr>
+              <w:shd w:fill="auto" w:val="clear"/>
+              <w:spacing w:after="0" w:before="0" w:line="240" w:lineRule="auto"/>
+              <w:ind w:left="0" w:right="0" w:firstLine="0"/>
+              <w:jc w:val="center"/>
+              <w:rPr>
+                <w:sz w:val="28"/>
+                <w:szCs w:val="28"/>
+              </w:rPr>
+            </w:pPr>
+            <w:r>
+              <w:rPr>
+                <w:sz w:val="28"/>
+                <w:szCs w:val="28"/>
+                <w:rtl w:val="0"/>
+              </w:rPr>
+              <w:t xml:space="preserve">The group to which the file belongs and determines the access rights to the file for all users belonging to this group.</w:t>
+            </w:r>
+          </w:p>
+        </w:tc>
+      </w:tr>
+      <w:tr>
+        <w:trPr>
+          <w:cantSplit w:val="0"/>
+          <w:tblHeader w:val="0"/>
+        </w:trPr>
+        <w:tc>
+          <w:tcPr>
+            <w:shd w:fill="auto" w:val="clear"/>
+            <w:tcMar>
+              <w:top w:w="100.0" w:type="dxa"/>
+              <w:left w:w="100.0" w:type="dxa"/>
+              <w:bottom w:w="100.0" w:type="dxa"/>
+              <w:right w:w="100.0" w:type="dxa"/>
+            </w:tcMar>
+            <w:vAlign w:val="top"/>
+          </w:tcPr>
+          <w:p>
+            <w:pPr>
+              <w:keepNext w:val="0"/>
+              <w:keepLines w:val="0"/>
+              <w:widowControl w:val="0"/>
+              <w:pBdr>
+                <w:top w:space="0" w:sz="0" w:val="nil"/>
+                <w:left w:space="0" w:sz="0" w:val="nil"/>
+                <w:bottom w:space="0" w:sz="0" w:val="nil"/>
+                <w:right w:space="0" w:sz="0" w:val="nil"/>
+                <w:between w:space="0" w:sz="0" w:val="nil"/>
+              </w:pBdr>
+              <w:shd w:fill="auto" w:val="clear"/>
+              <w:spacing w:after="0" w:before="0" w:line="240" w:lineRule="auto"/>
+              <w:ind w:left="0" w:right="0" w:firstLine="0"/>
+              <w:jc w:val="center"/>
+              <w:rPr>
+                <w:sz w:val="28"/>
+                <w:szCs w:val="28"/>
+              </w:rPr>
+            </w:pPr>
+            <w:r>
+              <w:rPr>
+                <w:sz w:val="28"/>
+                <w:szCs w:val="28"/>
+                <w:rtl w:val="0"/>
+              </w:rPr>
+              <w:t xml:space="preserve">Administrative privileges</w:t>
+            </w:r>
+            <w:r>
+              <w:rPr>
+                <w:rtl w:val="0"/>
+              </w:rPr>
+            </w:r>
+          </w:p>
+        </w:tc>
+        <w:tc>
+          <w:tcPr>
+            <w:shd w:fill="auto" w:val="clear"/>
+            <w:tcMar>
+              <w:top w:w="100.0" w:type="dxa"/>
+              <w:left w:w="100.0" w:type="dxa"/>
+              <w:bottom w:w="100.0" w:type="dxa"/>
+              <w:right w:w="100.0" w:type="dxa"/>
+            </w:tcMar>
+            <w:vAlign w:val="top"/>
+          </w:tcPr>
+          <w:p>
+            <w:pPr>
+              <w:keepNext w:val="0"/>
+              <w:keepLines w:val="0"/>
+              <w:widowControl w:val="0"/>
+              <w:pBdr>
+                <w:top w:space="0" w:sz="0" w:val="nil"/>
+                <w:left w:space="0" w:sz="0" w:val="nil"/>
+                <w:bottom w:space="0" w:sz="0" w:val="nil"/>
+                <w:right w:space="0" w:sz="0" w:val="nil"/>
+                <w:between w:space="0" w:sz="0" w:val="nil"/>
+              </w:pBdr>
+              <w:shd w:fill="auto" w:val="clear"/>
+              <w:spacing w:after="0" w:before="0" w:line="240" w:lineRule="auto"/>
+              <w:ind w:left="0" w:right="0" w:firstLine="0"/>
+              <w:jc w:val="center"/>
+              <w:rPr>
+                <w:sz w:val="28"/>
+                <w:szCs w:val="28"/>
+              </w:rPr>
+            </w:pPr>
+            <w:r>
+              <w:rPr>
+                <w:sz w:val="28"/>
+                <w:szCs w:val="28"/>
+                <w:rtl w:val="0"/>
+              </w:rPr>
+              <w:t xml:space="preserve">Administrator privileges required to perform certain actions in the system, such as changing file ownership or changing access rights.</w:t>
+            </w:r>
+          </w:p>
+        </w:tc>
+      </w:tr>
+      <w:tr>
+        <w:trPr>
+          <w:cantSplit w:val="0"/>
+          <w:tblHeader w:val="0"/>
+        </w:trPr>
+        <w:tc>
+          <w:tcPr>
+            <w:shd w:fill="auto" w:val="clear"/>
+            <w:tcMar>
+              <w:top w:w="100.0" w:type="dxa"/>
+              <w:left w:w="100.0" w:type="dxa"/>
+              <w:bottom w:w="100.0" w:type="dxa"/>
+              <w:right w:w="100.0" w:type="dxa"/>
+            </w:tcMar>
+            <w:vAlign w:val="top"/>
+          </w:tcPr>
+          <w:p>
+            <w:pPr>
+              <w:keepNext w:val="0"/>
+              <w:keepLines w:val="0"/>
+              <w:widowControl w:val="0"/>
+              <w:pBdr>
+                <w:top w:space="0" w:sz="0" w:val="nil"/>
+                <w:left w:space="0" w:sz="0" w:val="nil"/>
+                <w:bottom w:space="0" w:sz="0" w:val="nil"/>
+                <w:right w:space="0" w:sz="0" w:val="nil"/>
+                <w:between w:space="0" w:sz="0" w:val="nil"/>
+              </w:pBdr>
+              <w:shd w:fill="auto" w:val="clear"/>
+              <w:spacing w:after="0" w:before="0" w:line="240" w:lineRule="auto"/>
+              <w:ind w:left="0" w:right="0" w:firstLine="0"/>
+              <w:jc w:val="center"/>
+              <w:rPr>
+                <w:sz w:val="28"/>
+                <w:szCs w:val="28"/>
+              </w:rPr>
+            </w:pPr>
+            <w:r>
+              <w:rPr>
+                <w:sz w:val="28"/>
+                <w:szCs w:val="28"/>
+                <w:rtl w:val="0"/>
+              </w:rPr>
+              <w:t xml:space="preserve">UID (User ID)</w:t>
+            </w:r>
+            <w:r>
+              <w:rPr>
+                <w:rtl w:val="0"/>
+              </w:rPr>
+            </w:r>
+          </w:p>
+        </w:tc>
+        <w:tc>
+          <w:tcPr>
+            <w:shd w:fill="auto" w:val="clear"/>
+            <w:tcMar>
+              <w:top w:w="100.0" w:type="dxa"/>
+              <w:left w:w="100.0" w:type="dxa"/>
+              <w:bottom w:w="100.0" w:type="dxa"/>
+              <w:right w:w="100.0" w:type="dxa"/>
+            </w:tcMar>
+            <w:vAlign w:val="top"/>
+          </w:tcPr>
+          <w:p>
+            <w:pPr>
+              <w:keepNext w:val="0"/>
+              <w:keepLines w:val="0"/>
+              <w:widowControl w:val="0"/>
+              <w:pBdr>
+                <w:top w:space="0" w:sz="0" w:val="nil"/>
+                <w:left w:space="0" w:sz="0" w:val="nil"/>
+                <w:bottom w:space="0" w:sz="0" w:val="nil"/>
+                <w:right w:space="0" w:sz="0" w:val="nil"/>
+                <w:between w:space="0" w:sz="0" w:val="nil"/>
+              </w:pBdr>
+              <w:shd w:fill="auto" w:val="clear"/>
+              <w:spacing w:after="0" w:before="0" w:line="240" w:lineRule="auto"/>
+              <w:ind w:left="0" w:right="0" w:firstLine="0"/>
+              <w:jc w:val="center"/>
+              <w:rPr>
+                <w:sz w:val="28"/>
+                <w:szCs w:val="28"/>
+              </w:rPr>
+            </w:pPr>
+            <w:r>
+              <w:rPr>
+                <w:sz w:val="28"/>
+                <w:szCs w:val="28"/>
+                <w:rtl w:val="0"/>
+              </w:rPr>
+              <w:t xml:space="preserve">A unique user identifier in the system that is used to determine the owner of a file.</w:t>
+            </w:r>
+          </w:p>
+        </w:tc>
+      </w:tr>
+      <w:tr>
+        <w:trPr>
+          <w:cantSplit w:val="0"/>
+          <w:tblHeader w:val="0"/>
+        </w:trPr>
+        <w:tc>
+          <w:tcPr>
+            <w:shd w:fill="auto" w:val="clear"/>
+            <w:tcMar>
+              <w:top w:w="100.0" w:type="dxa"/>
+              <w:left w:w="100.0" w:type="dxa"/>
+              <w:bottom w:w="100.0" w:type="dxa"/>
+              <w:right w:w="100.0" w:type="dxa"/>
+            </w:tcMar>
+            <w:vAlign w:val="top"/>
+          </w:tcPr>
+          <w:p>
+            <w:pPr>
+              <w:keepNext w:val="0"/>
+              <w:keepLines w:val="0"/>
+              <w:widowControl w:val="0"/>
+              <w:pBdr>
+                <w:top w:space="0" w:sz="0" w:val="nil"/>
+                <w:left w:space="0" w:sz="0" w:val="nil"/>
+                <w:bottom w:space="0" w:sz="0" w:val="nil"/>
+                <w:right w:space="0" w:sz="0" w:val="nil"/>
+                <w:between w:space="0" w:sz="0" w:val="nil"/>
+              </w:pBdr>
+              <w:shd w:fill="auto" w:val="clear"/>
+              <w:spacing w:after="0" w:before="0" w:line="240" w:lineRule="auto"/>
+              <w:ind w:left="0" w:right="0" w:firstLine="0"/>
+              <w:jc w:val="center"/>
+              <w:rPr>
+                <w:sz w:val="28"/>
+                <w:szCs w:val="28"/>
+              </w:rPr>
+            </w:pPr>
+            <w:r>
+              <w:rPr>
+                <w:sz w:val="28"/>
+                <w:szCs w:val="28"/>
+                <w:rtl w:val="0"/>
+              </w:rPr>
+              <w:t xml:space="preserve">GID (Group ID)</w:t>
+            </w:r>
+          </w:p>
+        </w:tc>
+        <w:tc>
+          <w:tcPr>
+            <w:shd w:fill="auto" w:val="clear"/>
+            <w:tcMar>
+              <w:top w:w="100.0" w:type="dxa"/>
+              <w:left w:w="100.0" w:type="dxa"/>
+              <w:bottom w:w="100.0" w:type="dxa"/>
+              <w:right w:w="100.0" w:type="dxa"/>
+            </w:tcMar>
+            <w:vAlign w:val="top"/>
+          </w:tcPr>
+          <w:p>
+            <w:pPr>
+              <w:keepNext w:val="0"/>
+              <w:keepLines w:val="0"/>
+              <w:widowControl w:val="0"/>
+              <w:pBdr>
+                <w:top w:space="0" w:sz="0" w:val="nil"/>
+                <w:left w:space="0" w:sz="0" w:val="nil"/>
+                <w:bottom w:space="0" w:sz="0" w:val="nil"/>
+                <w:right w:space="0" w:sz="0" w:val="nil"/>
+                <w:between w:space="0" w:sz="0" w:val="nil"/>
+              </w:pBdr>
+              <w:shd w:fill="auto" w:val="clear"/>
+              <w:spacing w:after="0" w:before="0" w:line="240" w:lineRule="auto"/>
+              <w:ind w:left="0" w:right="0" w:firstLine="0"/>
+              <w:jc w:val="center"/>
+              <w:rPr>
+                <w:sz w:val="28"/>
+                <w:szCs w:val="28"/>
+              </w:rPr>
+            </w:pPr>
+            <w:r>
+              <w:rPr>
+                <w:sz w:val="28"/>
+                <w:szCs w:val="28"/>
+                <w:rtl w:val="0"/>
+              </w:rPr>
+              <w:t xml:space="preserve">A unique group identifier in the system that is used to determine the ownership group of a file.</w:t>
+            </w:r>
+          </w:p>
+        </w:tc>
+      </w:tr>
+      <w:tr>
+        <w:trPr>
+          <w:cantSplit w:val="0"/>
+          <w:tblHeader w:val="0"/>
+        </w:trPr>
+        <w:tc>
+          <w:tcPr>
+            <w:shd w:fill="auto" w:val="clear"/>
+            <w:tcMar>
+              <w:top w:w="100.0" w:type="dxa"/>
+              <w:left w:w="100.0" w:type="dxa"/>
+              <w:bottom w:w="100.0" w:type="dxa"/>
+              <w:right w:w="100.0" w:type="dxa"/>
+            </w:tcMar>
+            <w:vAlign w:val="top"/>
+          </w:tcPr>
+          <w:p>
+            <w:pPr>
+              <w:keepNext w:val="0"/>
+              <w:keepLines w:val="0"/>
+              <w:widowControl w:val="0"/>
+              <w:pBdr>
+                <w:top w:space="0" w:sz="0" w:val="nil"/>
+                <w:left w:space="0" w:sz="0" w:val="nil"/>
+                <w:bottom w:space="0" w:sz="0" w:val="nil"/>
+                <w:right w:space="0" w:sz="0" w:val="nil"/>
+                <w:between w:space="0" w:sz="0" w:val="nil"/>
+              </w:pBdr>
+              <w:shd w:fill="auto" w:val="clear"/>
+              <w:spacing w:after="0" w:before="0" w:line="240" w:lineRule="auto"/>
+              <w:ind w:left="0" w:right="0" w:firstLine="0"/>
+              <w:jc w:val="center"/>
+              <w:rPr>
+                <w:sz w:val="28"/>
+                <w:szCs w:val="28"/>
+              </w:rPr>
+            </w:pPr>
+            <w:r>
+              <w:rPr>
+                <w:sz w:val="28"/>
+                <w:szCs w:val="28"/>
+                <w:rtl w:val="0"/>
+              </w:rPr>
+              <w:t xml:space="preserve">/etc/passwd file</w:t>
+            </w:r>
+          </w:p>
+        </w:tc>
+        <w:tc>
+          <w:tcPr>
+            <w:shd w:fill="auto" w:val="clear"/>
+            <w:tcMar>
+              <w:top w:w="100.0" w:type="dxa"/>
+              <w:left w:w="100.0" w:type="dxa"/>
+              <w:bottom w:w="100.0" w:type="dxa"/>
+              <w:right w:w="100.0" w:type="dxa"/>
+            </w:tcMar>
+            <w:vAlign w:val="top"/>
+          </w:tcPr>
+          <w:p>
+            <w:pPr>
+              <w:keepNext w:val="0"/>
+              <w:keepLines w:val="0"/>
+              <w:widowControl w:val="0"/>
+              <w:pBdr>
+                <w:top w:space="0" w:sz="0" w:val="nil"/>
+                <w:left w:space="0" w:sz="0" w:val="nil"/>
+                <w:bottom w:space="0" w:sz="0" w:val="nil"/>
+                <w:right w:space="0" w:sz="0" w:val="nil"/>
+                <w:between w:space="0" w:sz="0" w:val="nil"/>
+              </w:pBdr>
+              <w:shd w:fill="auto" w:val="clear"/>
+              <w:spacing w:after="0" w:before="0" w:line="240" w:lineRule="auto"/>
+              <w:ind w:left="0" w:right="0" w:firstLine="0"/>
+              <w:jc w:val="center"/>
+              <w:rPr>
+                <w:sz w:val="28"/>
+                <w:szCs w:val="28"/>
+              </w:rPr>
+            </w:pPr>
+            <w:r>
+              <w:rPr>
+                <w:sz w:val="28"/>
+                <w:szCs w:val="28"/>
+                <w:rtl w:val="0"/>
+              </w:rPr>
+              <w:t xml:space="preserve">A text file on Unix-like systems that contains information about system users, including their identifiers and home directories.</w:t>
+            </w:r>
+          </w:p>
+        </w:tc>
+      </w:tr>
+      <w:tr>
+        <w:trPr>
+          <w:cantSplit w:val="0"/>
+          <w:tblHeader w:val="0"/>
+        </w:trPr>
+        <w:tc>
+          <w:tcPr>
+            <w:shd w:fill="auto" w:val="clear"/>
+            <w:tcMar>
+              <w:top w:w="100.0" w:type="dxa"/>
+              <w:left w:w="100.0" w:type="dxa"/>
+              <w:bottom w:w="100.0" w:type="dxa"/>
+              <w:right w:w="100.0" w:type="dxa"/>
+            </w:tcMar>
+            <w:vAlign w:val="top"/>
+          </w:tcPr>
+          <w:p>
+            <w:pPr>
+              <w:keepNext w:val="0"/>
+              <w:keepLines w:val="0"/>
+              <w:widowControl w:val="0"/>
+              <w:pBdr>
+                <w:top w:space="0" w:sz="0" w:val="nil"/>
+                <w:left w:space="0" w:sz="0" w:val="nil"/>
+                <w:bottom w:space="0" w:sz="0" w:val="nil"/>
+                <w:right w:space="0" w:sz="0" w:val="nil"/>
+                <w:between w:space="0" w:sz="0" w:val="nil"/>
+              </w:pBdr>
+              <w:shd w:fill="auto" w:val="clear"/>
+              <w:spacing w:after="0" w:before="0" w:line="240" w:lineRule="auto"/>
+              <w:ind w:left="0" w:right="0" w:firstLine="0"/>
+              <w:jc w:val="center"/>
+              <w:rPr>
+                <w:sz w:val="28"/>
+                <w:szCs w:val="28"/>
+              </w:rPr>
+            </w:pPr>
+            <w:r>
+              <w:rPr>
+                <w:sz w:val="28"/>
+                <w:szCs w:val="28"/>
+                <w:rtl w:val="0"/>
+              </w:rPr>
+              <w:t xml:space="preserve">id command</w:t>
+            </w:r>
+          </w:p>
+        </w:tc>
+        <w:tc>
+          <w:tcPr>
+            <w:shd w:fill="auto" w:val="clear"/>
+            <w:tcMar>
+              <w:top w:w="100.0" w:type="dxa"/>
+              <w:left w:w="100.0" w:type="dxa"/>
+              <w:bottom w:w="100.0" w:type="dxa"/>
+              <w:right w:w="100.0" w:type="dxa"/>
+            </w:tcMar>
+            <w:vAlign w:val="top"/>
+          </w:tcPr>
+          <w:p>
+            <w:pPr>
+              <w:keepNext w:val="0"/>
+              <w:keepLines w:val="0"/>
+              <w:widowControl w:val="0"/>
+              <w:pBdr>
+                <w:top w:space="0" w:sz="0" w:val="nil"/>
+                <w:left w:space="0" w:sz="0" w:val="nil"/>
+                <w:bottom w:space="0" w:sz="0" w:val="nil"/>
+                <w:right w:space="0" w:sz="0" w:val="nil"/>
+                <w:between w:space="0" w:sz="0" w:val="nil"/>
+              </w:pBdr>
+              <w:shd w:fill="auto" w:val="clear"/>
+              <w:spacing w:after="0" w:before="0" w:line="240" w:lineRule="auto"/>
+              <w:ind w:left="0" w:right="0" w:firstLine="0"/>
+              <w:jc w:val="center"/>
+              <w:rPr>
+                <w:sz w:val="28"/>
+                <w:szCs w:val="28"/>
+              </w:rPr>
+            </w:pPr>
+            <w:r>
+              <w:rPr>
+                <w:sz w:val="28"/>
+                <w:szCs w:val="28"/>
+                <w:rtl w:val="0"/>
+              </w:rPr>
+              <w:t xml:space="preserve">A command in Unix-like systems that displays information about a user and group, including the UID, username, GID of the main group, and other groups to which the user belongs.</w:t>
+            </w:r>
+          </w:p>
+        </w:tc>
+      </w:tr>
+    </w:tbl>
+    <w:p>
+      <w:pPr>
+        <w:spacing w:line="276" w:lineRule="auto"/>
+        <w:ind w:left="0" w:firstLine="0"/>
+        <w:jc w:val="center"/>
+        <w:rPr>
+          <w:sz w:val="28"/>
+          <w:szCs w:val="28"/>
+        </w:rPr>
+      </w:pPr>
       <w:r>
         <w:rPr>
           <w:rtl w:val="0"/>
@@ -885,7 +2273,7 @@
       <w:pPr>
         <w:numPr>
           <w:ilvl w:val="1"/>
-          <w:numId w:val="8"/>
+          <w:numId w:val="4"/>
         </w:numPr>
         <w:ind w:left="567" w:hanging="283"/>
         <w:jc w:val="both"/>
@@ -907,7 +2295,7 @@
       <w:pPr>
         <w:numPr>
           <w:ilvl w:val="1"/>
-          <w:numId w:val="9"/>
+          <w:numId w:val="6"/>
         </w:numPr>
         <w:ind w:left="993" w:hanging="426"/>
         <w:jc w:val="both"/>
@@ -947,7 +2335,7 @@
       <w:pPr>
         <w:numPr>
           <w:ilvl w:val="1"/>
-          <w:numId w:val="9"/>
+          <w:numId w:val="6"/>
         </w:numPr>
         <w:ind w:left="993" w:hanging="426"/>
         <w:jc w:val="both"/>
@@ -987,7 +2375,7 @@
       <w:pPr>
         <w:numPr>
           <w:ilvl w:val="1"/>
-          <w:numId w:val="9"/>
+          <w:numId w:val="6"/>
         </w:numPr>
         <w:ind w:left="993" w:hanging="426"/>
         <w:jc w:val="both"/>
@@ -1027,7 +2415,7 @@
       <w:pPr>
         <w:numPr>
           <w:ilvl w:val="1"/>
-          <w:numId w:val="8"/>
+          <w:numId w:val="4"/>
         </w:numPr>
         <w:ind w:left="426" w:hanging="153"/>
         <w:jc w:val="both"/>
@@ -1083,7 +2471,7 @@
     </w:p>
     <w:tbl>
       <w:tblPr>
-        <w:tblStyle w:val="Table1"/>
+        <w:tblStyle w:val="Table2"/>
         <w:tblW w:w="9787.0" w:type="dxa"/>
         <w:jc w:val="right"/>
         <w:tblBorders>
@@ -1655,12 +3043,11 @@
       <w:pPr>
         <w:numPr>
           <w:ilvl w:val="1"/>
-          <w:numId w:val="4"/>
+          <w:numId w:val="10"/>
         </w:numPr>
         <w:ind w:left="566.9291338582675" w:hanging="283.46456692913375"/>
         <w:jc w:val="both"/>
         <w:rPr>
-          <w:b w:val="1"/>
           <w:sz w:val="28"/>
           <w:szCs w:val="28"/>
         </w:rPr>
@@ -1673,13 +3060,18 @@
           <w:rtl w:val="0"/>
         </w:rPr>
         <w:t xml:space="preserve">Виконайте наступні практичні завдання у терміналі наступні дії (продемонструвати скріншоти):</w:t>
+      </w:r>
+      <w:r>
+        <w:rPr>
+          <w:rtl w:val="0"/>
+        </w:rPr>
       </w:r>
     </w:p>
     <w:p>
       <w:pPr>
         <w:numPr>
           <w:ilvl w:val="0"/>
-          <w:numId w:val="5"/>
+          <w:numId w:val="12"/>
         </w:numPr>
         <w:ind w:left="1004" w:hanging="360"/>
         <w:jc w:val="both"/>
@@ -1758,7 +3150,7 @@
       <w:pPr>
         <w:numPr>
           <w:ilvl w:val="0"/>
-          <w:numId w:val="5"/>
+          <w:numId w:val="12"/>
         </w:numPr>
         <w:ind w:left="1004" w:hanging="360"/>
         <w:jc w:val="both"/>
@@ -1798,12 +3190,12 @@
           <wp:inline distB="114300" distT="114300" distL="114300" distR="114300">
             <wp:extent cx="7053580" cy="863600"/>
             <wp:effectExtent b="0" l="0" r="0" t="0"/>
-            <wp:docPr id="7" name="image9.png"/>
+            <wp:docPr id="3" name="image8.png"/>
             <a:graphic>
               <a:graphicData uri="http://schemas.openxmlformats.org/drawingml/2006/picture">
                 <pic:pic>
                   <pic:nvPicPr>
-                    <pic:cNvPr id="0" name="image9.png"/>
+                    <pic:cNvPr id="0" name="image8.png"/>
                     <pic:cNvPicPr preferRelativeResize="0"/>
                   </pic:nvPicPr>
                   <pic:blipFill>
@@ -1837,7 +3229,7 @@
       <w:pPr>
         <w:numPr>
           <w:ilvl w:val="0"/>
-          <w:numId w:val="5"/>
+          <w:numId w:val="12"/>
         </w:numPr>
         <w:ind w:left="1004" w:hanging="360"/>
         <w:jc w:val="both"/>
@@ -1877,12 +3269,12 @@
           <wp:inline distB="114300" distT="114300" distL="114300" distR="114300">
             <wp:extent cx="4105275" cy="2419350"/>
             <wp:effectExtent b="0" l="0" r="0" t="0"/>
-            <wp:docPr id="4" name="image10.png"/>
+            <wp:docPr id="2" name="image6.png"/>
             <a:graphic>
               <a:graphicData uri="http://schemas.openxmlformats.org/drawingml/2006/picture">
                 <pic:pic>
                   <pic:nvPicPr>
-                    <pic:cNvPr id="0" name="image10.png"/>
+                    <pic:cNvPr id="0" name="image6.png"/>
                     <pic:cNvPicPr preferRelativeResize="0"/>
                   </pic:nvPicPr>
                   <pic:blipFill>
@@ -1916,7 +3308,7 @@
       <w:pPr>
         <w:numPr>
           <w:ilvl w:val="0"/>
-          <w:numId w:val="5"/>
+          <w:numId w:val="12"/>
         </w:numPr>
         <w:ind w:left="1004" w:hanging="360"/>
         <w:jc w:val="both"/>
@@ -1995,7 +3387,7 @@
       <w:pPr>
         <w:numPr>
           <w:ilvl w:val="0"/>
-          <w:numId w:val="5"/>
+          <w:numId w:val="12"/>
         </w:numPr>
         <w:ind w:left="1004" w:hanging="360"/>
         <w:jc w:val="both"/>
@@ -2015,6 +3407,11 @@
         </w:rPr>
         <w:t xml:space="preserve">для інших користувачів заборонити доступ до цього файлу;</w:t>
       </w:r>
+      <w:r>
+        <w:rPr>
+          <w:rtl w:val="0"/>
+        </w:rPr>
+      </w:r>
     </w:p>
     <w:p>
       <w:pPr>
@@ -2038,7 +3435,7 @@
       <w:pPr>
         <w:numPr>
           <w:ilvl w:val="0"/>
-          <w:numId w:val="5"/>
+          <w:numId w:val="12"/>
         </w:numPr>
         <w:ind w:left="1004" w:hanging="360"/>
         <w:jc w:val="both"/>
@@ -2078,12 +3475,12 @@
           <wp:inline distB="114300" distT="114300" distL="114300" distR="114300">
             <wp:extent cx="6781800" cy="1657350"/>
             <wp:effectExtent b="0" l="0" r="0" t="0"/>
-            <wp:docPr id="9" name="image4.png"/>
+            <wp:docPr id="4" name="image7.png"/>
             <a:graphic>
               <a:graphicData uri="http://schemas.openxmlformats.org/drawingml/2006/picture">
                 <pic:pic>
                   <pic:nvPicPr>
-                    <pic:cNvPr id="0" name="image4.png"/>
+                    <pic:cNvPr id="0" name="image7.png"/>
                     <pic:cNvPicPr preferRelativeResize="0"/>
                   </pic:nvPicPr>
                   <pic:blipFill>
@@ -2117,7 +3514,7 @@
       <w:pPr>
         <w:numPr>
           <w:ilvl w:val="0"/>
-          <w:numId w:val="5"/>
+          <w:numId w:val="12"/>
         </w:numPr>
         <w:ind w:left="1004" w:hanging="360"/>
         <w:jc w:val="both"/>
@@ -2157,12 +3554,12 @@
           <wp:inline distB="114300" distT="114300" distL="114300" distR="114300">
             <wp:extent cx="7053580" cy="546100"/>
             <wp:effectExtent b="0" l="0" r="0" t="0"/>
-            <wp:docPr id="2" name="image7.png"/>
+            <wp:docPr id="7" name="image10.png"/>
             <a:graphic>
               <a:graphicData uri="http://schemas.openxmlformats.org/drawingml/2006/picture">
                 <pic:pic>
                   <pic:nvPicPr>
-                    <pic:cNvPr id="0" name="image7.png"/>
+                    <pic:cNvPr id="0" name="image10.png"/>
                     <pic:cNvPicPr preferRelativeResize="0"/>
                   </pic:nvPicPr>
                   <pic:blipFill>
@@ -2234,7 +3631,7 @@
       <w:pPr>
         <w:numPr>
           <w:ilvl w:val="0"/>
-          <w:numId w:val="3"/>
+          <w:numId w:val="7"/>
         </w:numPr>
         <w:ind w:left="1440" w:hanging="360"/>
         <w:jc w:val="both"/>
@@ -2265,7 +3662,7 @@
       <w:pPr>
         <w:numPr>
           <w:ilvl w:val="0"/>
-          <w:numId w:val="6"/>
+          <w:numId w:val="1"/>
         </w:numPr>
         <w:ind w:left="1440" w:hanging="360"/>
         <w:jc w:val="both"/>
@@ -2273,7 +3670,6 @@
           <w:b w:val="1"/>
           <w:sz w:val="28"/>
           <w:szCs w:val="28"/>
-          <w:u w:val="none"/>
         </w:rPr>
       </w:pPr>
       <w:r>
@@ -2292,6 +3688,11 @@
           <w:rtl w:val="0"/>
         </w:rPr>
         <w:t xml:space="preserve">4 (read), 2 (write), and 1 (execute).</w:t>
+      </w:r>
+      <w:r>
+        <w:rPr>
+          <w:rtl w:val="0"/>
+        </w:rPr>
       </w:r>
     </w:p>
     <w:p>
@@ -2314,7 +3715,7 @@
       <w:pPr>
         <w:numPr>
           <w:ilvl w:val="0"/>
-          <w:numId w:val="5"/>
+          <w:numId w:val="12"/>
         </w:numPr>
         <w:ind w:left="1004" w:hanging="360"/>
         <w:jc w:val="both"/>
@@ -2354,12 +3755,12 @@
           <wp:inline distB="114300" distT="114300" distL="114300" distR="114300">
             <wp:extent cx="7053580" cy="901700"/>
             <wp:effectExtent b="0" l="0" r="0" t="0"/>
-            <wp:docPr id="6" name="image6.png"/>
+            <wp:docPr id="6" name="image4.png"/>
             <a:graphic>
               <a:graphicData uri="http://schemas.openxmlformats.org/drawingml/2006/picture">
                 <pic:pic>
                   <pic:nvPicPr>
-                    <pic:cNvPr id="0" name="image6.png"/>
+                    <pic:cNvPr id="0" name="image4.png"/>
                     <pic:cNvPicPr preferRelativeResize="0"/>
                   </pic:nvPicPr>
                   <pic:blipFill>
@@ -2409,7 +3810,7 @@
       <w:pPr>
         <w:numPr>
           <w:ilvl w:val="0"/>
-          <w:numId w:val="5"/>
+          <w:numId w:val="12"/>
         </w:numPr>
         <w:ind w:left="1004" w:hanging="360"/>
         <w:jc w:val="both"/>
@@ -2449,12 +3850,12 @@
           <wp:inline distB="114300" distT="114300" distL="114300" distR="114300">
             <wp:extent cx="7053580" cy="2260600"/>
             <wp:effectExtent b="0" l="0" r="0" t="0"/>
-            <wp:docPr id="8" name="image8.png"/>
+            <wp:docPr id="9" name="image9.png"/>
             <a:graphic>
               <a:graphicData uri="http://schemas.openxmlformats.org/drawingml/2006/picture">
                 <pic:pic>
                   <pic:nvPicPr>
-                    <pic:cNvPr id="0" name="image8.png"/>
+                    <pic:cNvPr id="0" name="image9.png"/>
                     <pic:cNvPicPr preferRelativeResize="0"/>
                   </pic:nvPicPr>
                   <pic:blipFill>
@@ -2488,7 +3889,7 @@
       <w:pPr>
         <w:numPr>
           <w:ilvl w:val="0"/>
-          <w:numId w:val="5"/>
+          <w:numId w:val="12"/>
         </w:numPr>
         <w:ind w:left="1004" w:hanging="360"/>
         <w:jc w:val="both"/>
@@ -2528,7 +3929,7 @@
           <wp:inline distB="114300" distT="114300" distL="114300" distR="114300">
             <wp:extent cx="7053580" cy="711200"/>
             <wp:effectExtent b="0" l="0" r="0" t="0"/>
-            <wp:docPr id="3" name="image3.png"/>
+            <wp:docPr id="8" name="image3.png"/>
             <a:graphic>
               <a:graphicData uri="http://schemas.openxmlformats.org/drawingml/2006/picture">
                 <pic:pic>
@@ -2567,7 +3968,7 @@
       <w:pPr>
         <w:numPr>
           <w:ilvl w:val="0"/>
-          <w:numId w:val="5"/>
+          <w:numId w:val="12"/>
         </w:numPr>
         <w:ind w:left="1004" w:hanging="360"/>
         <w:jc w:val="both"/>
@@ -2666,7 +4067,7 @@
       <w:pPr>
         <w:numPr>
           <w:ilvl w:val="0"/>
-          <w:numId w:val="2"/>
+          <w:numId w:val="5"/>
         </w:numPr>
         <w:ind w:left="1440" w:hanging="360"/>
         <w:jc w:val="both"/>
@@ -2674,7 +4075,6 @@
           <w:b w:val="1"/>
           <w:sz w:val="28"/>
           <w:szCs w:val="28"/>
-          <w:u w:val="none"/>
         </w:rPr>
       </w:pPr>
       <w:r>
@@ -2693,13 +4093,18 @@
           <w:rtl w:val="0"/>
         </w:rPr>
         <w:t xml:space="preserve"> Even if they can view files in the directory, permissions on the /home/max directory likely restrict write permissions, which is necessary to delete files.</w:t>
+      </w:r>
+      <w:r>
+        <w:rPr>
+          <w:rtl w:val="0"/>
+        </w:rPr>
       </w:r>
     </w:p>
     <w:p>
       <w:pPr>
         <w:numPr>
           <w:ilvl w:val="0"/>
-          <w:numId w:val="7"/>
+          <w:numId w:val="3"/>
         </w:numPr>
         <w:ind w:left="1440" w:hanging="360"/>
         <w:jc w:val="both"/>
@@ -2707,7 +4112,6 @@
           <w:b w:val="1"/>
           <w:sz w:val="28"/>
           <w:szCs w:val="28"/>
-          <w:u w:val="none"/>
         </w:rPr>
       </w:pPr>
       <w:r>
@@ -2726,6 +4130,11 @@
           <w:rtl w:val="0"/>
         </w:rPr>
         <w:t xml:space="preserve">Setting the proper permissions helps protect file data from improper modification or deletion, especially on multi-user systems.</w:t>
+      </w:r>
+      <w:r>
+        <w:rPr>
+          <w:rtl w:val="0"/>
+        </w:rPr>
       </w:r>
     </w:p>
     <w:p>
@@ -2788,7 +4197,23 @@
           <w:szCs w:val="28"/>
           <w:rtl w:val="0"/>
         </w:rPr>
-        <w:t xml:space="preserve">Dmytro Onufriiev</w:t>
+        <w:t xml:space="preserve">Dmytro </w:t>
+      </w:r>
+      <w:r>
+        <w:rPr>
+          <w:b w:val="1"/>
+          <w:i w:val="1"/>
+          <w:color w:val="ff0000"/>
+          <w:sz w:val="28"/>
+          <w:szCs w:val="28"/>
+          <w:rtl w:val="0"/>
+        </w:rPr>
+        <w:t xml:space="preserve">Onufriiev</w:t>
+      </w:r>
+      <w:r>
+        <w:rPr>
+          <w:rtl w:val="0"/>
+        </w:rPr>
       </w:r>
     </w:p>
     <w:p>
@@ -2861,6 +4286,116 @@
   <w:abstractNum w:abstractNumId="1">
     <w:lvl w:ilvl="0">
       <w:start w:val="1"/>
+      <w:numFmt w:val="bullet"/>
+      <w:lvlText w:val="-"/>
+      <w:lvlJc w:val="left"/>
+      <w:pPr>
+        <w:ind w:left="1440" w:hanging="360"/>
+      </w:pPr>
+      <w:rPr>
+        <w:u w:val="none"/>
+      </w:rPr>
+    </w:lvl>
+    <w:lvl w:ilvl="1">
+      <w:start w:val="1"/>
+      <w:numFmt w:val="bullet"/>
+      <w:lvlText w:val="-"/>
+      <w:lvlJc w:val="left"/>
+      <w:pPr>
+        <w:ind w:left="2160" w:hanging="360"/>
+      </w:pPr>
+      <w:rPr>
+        <w:u w:val="none"/>
+      </w:rPr>
+    </w:lvl>
+    <w:lvl w:ilvl="2">
+      <w:start w:val="1"/>
+      <w:numFmt w:val="bullet"/>
+      <w:lvlText w:val="-"/>
+      <w:lvlJc w:val="left"/>
+      <w:pPr>
+        <w:ind w:left="2880" w:hanging="360"/>
+      </w:pPr>
+      <w:rPr>
+        <w:u w:val="none"/>
+      </w:rPr>
+    </w:lvl>
+    <w:lvl w:ilvl="3">
+      <w:start w:val="1"/>
+      <w:numFmt w:val="bullet"/>
+      <w:lvlText w:val="-"/>
+      <w:lvlJc w:val="left"/>
+      <w:pPr>
+        <w:ind w:left="3600" w:hanging="360"/>
+      </w:pPr>
+      <w:rPr>
+        <w:u w:val="none"/>
+      </w:rPr>
+    </w:lvl>
+    <w:lvl w:ilvl="4">
+      <w:start w:val="1"/>
+      <w:numFmt w:val="bullet"/>
+      <w:lvlText w:val="-"/>
+      <w:lvlJc w:val="left"/>
+      <w:pPr>
+        <w:ind w:left="4320" w:hanging="360"/>
+      </w:pPr>
+      <w:rPr>
+        <w:u w:val="none"/>
+      </w:rPr>
+    </w:lvl>
+    <w:lvl w:ilvl="5">
+      <w:start w:val="1"/>
+      <w:numFmt w:val="bullet"/>
+      <w:lvlText w:val="-"/>
+      <w:lvlJc w:val="left"/>
+      <w:pPr>
+        <w:ind w:left="5040" w:hanging="360"/>
+      </w:pPr>
+      <w:rPr>
+        <w:u w:val="none"/>
+      </w:rPr>
+    </w:lvl>
+    <w:lvl w:ilvl="6">
+      <w:start w:val="1"/>
+      <w:numFmt w:val="bullet"/>
+      <w:lvlText w:val="-"/>
+      <w:lvlJc w:val="left"/>
+      <w:pPr>
+        <w:ind w:left="5760" w:hanging="360"/>
+      </w:pPr>
+      <w:rPr>
+        <w:u w:val="none"/>
+      </w:rPr>
+    </w:lvl>
+    <w:lvl w:ilvl="7">
+      <w:start w:val="1"/>
+      <w:numFmt w:val="bullet"/>
+      <w:lvlText w:val="-"/>
+      <w:lvlJc w:val="left"/>
+      <w:pPr>
+        <w:ind w:left="6480" w:hanging="360"/>
+      </w:pPr>
+      <w:rPr>
+        <w:u w:val="none"/>
+      </w:rPr>
+    </w:lvl>
+    <w:lvl w:ilvl="8">
+      <w:start w:val="1"/>
+      <w:numFmt w:val="bullet"/>
+      <w:lvlText w:val="-"/>
+      <w:lvlJc w:val="left"/>
+      <w:pPr>
+        <w:ind w:left="7200" w:hanging="360"/>
+      </w:pPr>
+      <w:rPr>
+        <w:u w:val="none"/>
+      </w:rPr>
+    </w:lvl>
+  </w:abstractNum>
+  <w:abstractNum w:abstractNumId="2">
+    <w:lvl w:ilvl="0">
+      <w:start w:val="1"/>
       <w:numFmt w:val="decimal"/>
       <w:lvlText w:val="%1."/>
       <w:lvlJc w:val="left"/>
@@ -2868,8 +4403,6 @@
         <w:ind w:left="425" w:hanging="360"/>
       </w:pPr>
       <w:rPr>
-        <w:sz w:val="10"/>
-        <w:szCs w:val="10"/>
         <w:u w:val="none"/>
       </w:rPr>
     </w:lvl>
@@ -2970,116 +4503,6 @@
       </w:rPr>
     </w:lvl>
   </w:abstractNum>
-  <w:abstractNum w:abstractNumId="2">
-    <w:lvl w:ilvl="0">
-      <w:start w:val="1"/>
-      <w:numFmt w:val="bullet"/>
-      <w:lvlText w:val="-"/>
-      <w:lvlJc w:val="left"/>
-      <w:pPr>
-        <w:ind w:left="1440" w:hanging="360"/>
-      </w:pPr>
-      <w:rPr>
-        <w:u w:val="none"/>
-      </w:rPr>
-    </w:lvl>
-    <w:lvl w:ilvl="1">
-      <w:start w:val="1"/>
-      <w:numFmt w:val="bullet"/>
-      <w:lvlText w:val="-"/>
-      <w:lvlJc w:val="left"/>
-      <w:pPr>
-        <w:ind w:left="2160" w:hanging="360"/>
-      </w:pPr>
-      <w:rPr>
-        <w:u w:val="none"/>
-      </w:rPr>
-    </w:lvl>
-    <w:lvl w:ilvl="2">
-      <w:start w:val="1"/>
-      <w:numFmt w:val="bullet"/>
-      <w:lvlText w:val="-"/>
-      <w:lvlJc w:val="left"/>
-      <w:pPr>
-        <w:ind w:left="2880" w:hanging="360"/>
-      </w:pPr>
-      <w:rPr>
-        <w:u w:val="none"/>
-      </w:rPr>
-    </w:lvl>
-    <w:lvl w:ilvl="3">
-      <w:start w:val="1"/>
-      <w:numFmt w:val="bullet"/>
-      <w:lvlText w:val="-"/>
-      <w:lvlJc w:val="left"/>
-      <w:pPr>
-        <w:ind w:left="3600" w:hanging="360"/>
-      </w:pPr>
-      <w:rPr>
-        <w:u w:val="none"/>
-      </w:rPr>
-    </w:lvl>
-    <w:lvl w:ilvl="4">
-      <w:start w:val="1"/>
-      <w:numFmt w:val="bullet"/>
-      <w:lvlText w:val="-"/>
-      <w:lvlJc w:val="left"/>
-      <w:pPr>
-        <w:ind w:left="4320" w:hanging="360"/>
-      </w:pPr>
-      <w:rPr>
-        <w:u w:val="none"/>
-      </w:rPr>
-    </w:lvl>
-    <w:lvl w:ilvl="5">
-      <w:start w:val="1"/>
-      <w:numFmt w:val="bullet"/>
-      <w:lvlText w:val="-"/>
-      <w:lvlJc w:val="left"/>
-      <w:pPr>
-        <w:ind w:left="5040" w:hanging="360"/>
-      </w:pPr>
-      <w:rPr>
-        <w:u w:val="none"/>
-      </w:rPr>
-    </w:lvl>
-    <w:lvl w:ilvl="6">
-      <w:start w:val="1"/>
-      <w:numFmt w:val="bullet"/>
-      <w:lvlText w:val="-"/>
-      <w:lvlJc w:val="left"/>
-      <w:pPr>
-        <w:ind w:left="5760" w:hanging="360"/>
-      </w:pPr>
-      <w:rPr>
-        <w:u w:val="none"/>
-      </w:rPr>
-    </w:lvl>
-    <w:lvl w:ilvl="7">
-      <w:start w:val="1"/>
-      <w:numFmt w:val="bullet"/>
-      <w:lvlText w:val="-"/>
-      <w:lvlJc w:val="left"/>
-      <w:pPr>
-        <w:ind w:left="6480" w:hanging="360"/>
-      </w:pPr>
-      <w:rPr>
-        <w:u w:val="none"/>
-      </w:rPr>
-    </w:lvl>
-    <w:lvl w:ilvl="8">
-      <w:start w:val="1"/>
-      <w:numFmt w:val="bullet"/>
-      <w:lvlText w:val="-"/>
-      <w:lvlJc w:val="left"/>
-      <w:pPr>
-        <w:ind w:left="7200" w:hanging="360"/>
-      </w:pPr>
-      <w:rPr>
-        <w:u w:val="none"/>
-      </w:rPr>
-    </w:lvl>
-  </w:abstractNum>
   <w:abstractNum w:abstractNumId="3">
     <w:lvl w:ilvl="0">
       <w:start w:val="1"/>
@@ -3191,6 +4614,666 @@
     </w:lvl>
   </w:abstractNum>
   <w:abstractNum w:abstractNumId="4">
+    <w:lvl w:ilvl="0">
+      <w:start w:val="1"/>
+      <w:numFmt w:val="decimal"/>
+      <w:lvlText w:val="%1."/>
+      <w:lvlJc w:val="left"/>
+      <w:pPr>
+        <w:ind w:left="720" w:hanging="360"/>
+      </w:pPr>
+      <w:rPr/>
+    </w:lvl>
+    <w:lvl w:ilvl="1">
+      <w:start w:val="1"/>
+      <w:numFmt w:val="decimal"/>
+      <w:lvlText w:val="%2."/>
+      <w:lvlJc w:val="left"/>
+      <w:pPr>
+        <w:ind w:left="1440" w:hanging="720"/>
+      </w:pPr>
+      <w:rPr>
+        <w:b w:val="0"/>
+        <w:u w:val="none"/>
+      </w:rPr>
+    </w:lvl>
+    <w:lvl w:ilvl="2">
+      <w:start w:val="1"/>
+      <w:numFmt w:val="decimal"/>
+      <w:lvlText w:val="%1.%2.%3."/>
+      <w:lvlJc w:val="left"/>
+      <w:pPr>
+        <w:ind w:left="1800" w:hanging="720"/>
+      </w:pPr>
+      <w:rPr>
+        <w:u w:val="none"/>
+      </w:rPr>
+    </w:lvl>
+    <w:lvl w:ilvl="3">
+      <w:start w:val="1"/>
+      <w:numFmt w:val="decimal"/>
+      <w:lvlText w:val="%1.%2.%3.%4."/>
+      <w:lvlJc w:val="left"/>
+      <w:pPr>
+        <w:ind w:left="2520" w:hanging="1080"/>
+      </w:pPr>
+      <w:rPr>
+        <w:u w:val="none"/>
+      </w:rPr>
+    </w:lvl>
+    <w:lvl w:ilvl="4">
+      <w:start w:val="1"/>
+      <w:numFmt w:val="decimal"/>
+      <w:lvlText w:val="%1.%2.%3.%4.%5."/>
+      <w:lvlJc w:val="left"/>
+      <w:pPr>
+        <w:ind w:left="2880" w:hanging="1080"/>
+      </w:pPr>
+      <w:rPr>
+        <w:u w:val="none"/>
+      </w:rPr>
+    </w:lvl>
+    <w:lvl w:ilvl="5">
+      <w:start w:val="1"/>
+      <w:numFmt w:val="decimal"/>
+      <w:lvlText w:val="%1.%2.%3.%4.%5.%6."/>
+      <w:lvlJc w:val="left"/>
+      <w:pPr>
+        <w:ind w:left="3600" w:hanging="1440"/>
+      </w:pPr>
+      <w:rPr>
+        <w:u w:val="none"/>
+      </w:rPr>
+    </w:lvl>
+    <w:lvl w:ilvl="6">
+      <w:start w:val="1"/>
+      <w:numFmt w:val="decimal"/>
+      <w:lvlText w:val="%1.%2.%3.%4.%5.%6.%7."/>
+      <w:lvlJc w:val="left"/>
+      <w:pPr>
+        <w:ind w:left="4320" w:hanging="1800"/>
+      </w:pPr>
+      <w:rPr>
+        <w:u w:val="none"/>
+      </w:rPr>
+    </w:lvl>
+    <w:lvl w:ilvl="7">
+      <w:start w:val="1"/>
+      <w:numFmt w:val="decimal"/>
+      <w:lvlText w:val="%1.%2.%3.%4.%5.%6.%7.%8."/>
+      <w:lvlJc w:val="left"/>
+      <w:pPr>
+        <w:ind w:left="4680" w:hanging="1800"/>
+      </w:pPr>
+      <w:rPr>
+        <w:u w:val="none"/>
+      </w:rPr>
+    </w:lvl>
+    <w:lvl w:ilvl="8">
+      <w:start w:val="1"/>
+      <w:numFmt w:val="decimal"/>
+      <w:lvlText w:val="%1.%2.%3.%4.%5.%6.%7.%8.%9."/>
+      <w:lvlJc w:val="left"/>
+      <w:pPr>
+        <w:ind w:left="5400" w:hanging="2160"/>
+      </w:pPr>
+      <w:rPr>
+        <w:u w:val="none"/>
+      </w:rPr>
+    </w:lvl>
+  </w:abstractNum>
+  <w:abstractNum w:abstractNumId="5">
+    <w:lvl w:ilvl="0">
+      <w:start w:val="1"/>
+      <w:numFmt w:val="bullet"/>
+      <w:lvlText w:val="-"/>
+      <w:lvlJc w:val="left"/>
+      <w:pPr>
+        <w:ind w:left="1440" w:hanging="360"/>
+      </w:pPr>
+      <w:rPr>
+        <w:u w:val="none"/>
+      </w:rPr>
+    </w:lvl>
+    <w:lvl w:ilvl="1">
+      <w:start w:val="1"/>
+      <w:numFmt w:val="bullet"/>
+      <w:lvlText w:val="-"/>
+      <w:lvlJc w:val="left"/>
+      <w:pPr>
+        <w:ind w:left="2160" w:hanging="360"/>
+      </w:pPr>
+      <w:rPr>
+        <w:u w:val="none"/>
+      </w:rPr>
+    </w:lvl>
+    <w:lvl w:ilvl="2">
+      <w:start w:val="1"/>
+      <w:numFmt w:val="bullet"/>
+      <w:lvlText w:val="-"/>
+      <w:lvlJc w:val="left"/>
+      <w:pPr>
+        <w:ind w:left="2880" w:hanging="360"/>
+      </w:pPr>
+      <w:rPr>
+        <w:u w:val="none"/>
+      </w:rPr>
+    </w:lvl>
+    <w:lvl w:ilvl="3">
+      <w:start w:val="1"/>
+      <w:numFmt w:val="bullet"/>
+      <w:lvlText w:val="-"/>
+      <w:lvlJc w:val="left"/>
+      <w:pPr>
+        <w:ind w:left="3600" w:hanging="360"/>
+      </w:pPr>
+      <w:rPr>
+        <w:u w:val="none"/>
+      </w:rPr>
+    </w:lvl>
+    <w:lvl w:ilvl="4">
+      <w:start w:val="1"/>
+      <w:numFmt w:val="bullet"/>
+      <w:lvlText w:val="-"/>
+      <w:lvlJc w:val="left"/>
+      <w:pPr>
+        <w:ind w:left="4320" w:hanging="360"/>
+      </w:pPr>
+      <w:rPr>
+        <w:u w:val="none"/>
+      </w:rPr>
+    </w:lvl>
+    <w:lvl w:ilvl="5">
+      <w:start w:val="1"/>
+      <w:numFmt w:val="bullet"/>
+      <w:lvlText w:val="-"/>
+      <w:lvlJc w:val="left"/>
+      <w:pPr>
+        <w:ind w:left="5040" w:hanging="360"/>
+      </w:pPr>
+      <w:rPr>
+        <w:u w:val="none"/>
+      </w:rPr>
+    </w:lvl>
+    <w:lvl w:ilvl="6">
+      <w:start w:val="1"/>
+      <w:numFmt w:val="bullet"/>
+      <w:lvlText w:val="-"/>
+      <w:lvlJc w:val="left"/>
+      <w:pPr>
+        <w:ind w:left="5760" w:hanging="360"/>
+      </w:pPr>
+      <w:rPr>
+        <w:u w:val="none"/>
+      </w:rPr>
+    </w:lvl>
+    <w:lvl w:ilvl="7">
+      <w:start w:val="1"/>
+      <w:numFmt w:val="bullet"/>
+      <w:lvlText w:val="-"/>
+      <w:lvlJc w:val="left"/>
+      <w:pPr>
+        <w:ind w:left="6480" w:hanging="360"/>
+      </w:pPr>
+      <w:rPr>
+        <w:u w:val="none"/>
+      </w:rPr>
+    </w:lvl>
+    <w:lvl w:ilvl="8">
+      <w:start w:val="1"/>
+      <w:numFmt w:val="bullet"/>
+      <w:lvlText w:val="-"/>
+      <w:lvlJc w:val="left"/>
+      <w:pPr>
+        <w:ind w:left="7200" w:hanging="360"/>
+      </w:pPr>
+      <w:rPr>
+        <w:u w:val="none"/>
+      </w:rPr>
+    </w:lvl>
+  </w:abstractNum>
+  <w:abstractNum w:abstractNumId="6">
+    <w:lvl w:ilvl="0">
+      <w:start w:val="1"/>
+      <w:numFmt w:val="decimal"/>
+      <w:lvlText w:val="%1."/>
+      <w:lvlJc w:val="left"/>
+      <w:pPr>
+        <w:ind w:left="720" w:hanging="360"/>
+      </w:pPr>
+      <w:rPr/>
+    </w:lvl>
+    <w:lvl w:ilvl="1">
+      <w:start w:val="1"/>
+      <w:numFmt w:val="decimal"/>
+      <w:lvlText w:val="%1.%2."/>
+      <w:lvlJc w:val="left"/>
+      <w:pPr>
+        <w:ind w:left="1430" w:hanging="720"/>
+      </w:pPr>
+      <w:rPr>
+        <w:b w:val="0"/>
+        <w:u w:val="none"/>
+      </w:rPr>
+    </w:lvl>
+    <w:lvl w:ilvl="2">
+      <w:start w:val="1"/>
+      <w:numFmt w:val="decimal"/>
+      <w:lvlText w:val="%1.%2.%3."/>
+      <w:lvlJc w:val="left"/>
+      <w:pPr>
+        <w:ind w:left="1800" w:hanging="720"/>
+      </w:pPr>
+      <w:rPr>
+        <w:u w:val="none"/>
+      </w:rPr>
+    </w:lvl>
+    <w:lvl w:ilvl="3">
+      <w:start w:val="1"/>
+      <w:numFmt w:val="decimal"/>
+      <w:lvlText w:val="%1.%2.%3.%4."/>
+      <w:lvlJc w:val="left"/>
+      <w:pPr>
+        <w:ind w:left="2520" w:hanging="1080"/>
+      </w:pPr>
+      <w:rPr>
+        <w:u w:val="none"/>
+      </w:rPr>
+    </w:lvl>
+    <w:lvl w:ilvl="4">
+      <w:start w:val="1"/>
+      <w:numFmt w:val="decimal"/>
+      <w:lvlText w:val="%1.%2.%3.%4.%5."/>
+      <w:lvlJc w:val="left"/>
+      <w:pPr>
+        <w:ind w:left="2880" w:hanging="1080"/>
+      </w:pPr>
+      <w:rPr>
+        <w:u w:val="none"/>
+      </w:rPr>
+    </w:lvl>
+    <w:lvl w:ilvl="5">
+      <w:start w:val="1"/>
+      <w:numFmt w:val="decimal"/>
+      <w:lvlText w:val="%1.%2.%3.%4.%5.%6."/>
+      <w:lvlJc w:val="left"/>
+      <w:pPr>
+        <w:ind w:left="3600" w:hanging="1440"/>
+      </w:pPr>
+      <w:rPr>
+        <w:u w:val="none"/>
+      </w:rPr>
+    </w:lvl>
+    <w:lvl w:ilvl="6">
+      <w:start w:val="1"/>
+      <w:numFmt w:val="decimal"/>
+      <w:lvlText w:val="%1.%2.%3.%4.%5.%6.%7."/>
+      <w:lvlJc w:val="left"/>
+      <w:pPr>
+        <w:ind w:left="4320" w:hanging="1800"/>
+      </w:pPr>
+      <w:rPr>
+        <w:u w:val="none"/>
+      </w:rPr>
+    </w:lvl>
+    <w:lvl w:ilvl="7">
+      <w:start w:val="1"/>
+      <w:numFmt w:val="decimal"/>
+      <w:lvlText w:val="%1.%2.%3.%4.%5.%6.%7.%8."/>
+      <w:lvlJc w:val="left"/>
+      <w:pPr>
+        <w:ind w:left="4680" w:hanging="1800"/>
+      </w:pPr>
+      <w:rPr>
+        <w:u w:val="none"/>
+      </w:rPr>
+    </w:lvl>
+    <w:lvl w:ilvl="8">
+      <w:start w:val="1"/>
+      <w:numFmt w:val="decimal"/>
+      <w:lvlText w:val="%1.%2.%3.%4.%5.%6.%7.%8.%9."/>
+      <w:lvlJc w:val="left"/>
+      <w:pPr>
+        <w:ind w:left="5400" w:hanging="2160"/>
+      </w:pPr>
+      <w:rPr>
+        <w:u w:val="none"/>
+      </w:rPr>
+    </w:lvl>
+  </w:abstractNum>
+  <w:abstractNum w:abstractNumId="7">
+    <w:lvl w:ilvl="0">
+      <w:start w:val="1"/>
+      <w:numFmt w:val="bullet"/>
+      <w:lvlText w:val="-"/>
+      <w:lvlJc w:val="left"/>
+      <w:pPr>
+        <w:ind w:left="1440" w:hanging="360"/>
+      </w:pPr>
+      <w:rPr>
+        <w:u w:val="none"/>
+      </w:rPr>
+    </w:lvl>
+    <w:lvl w:ilvl="1">
+      <w:start w:val="1"/>
+      <w:numFmt w:val="bullet"/>
+      <w:lvlText w:val="-"/>
+      <w:lvlJc w:val="left"/>
+      <w:pPr>
+        <w:ind w:left="2160" w:hanging="360"/>
+      </w:pPr>
+      <w:rPr>
+        <w:u w:val="none"/>
+      </w:rPr>
+    </w:lvl>
+    <w:lvl w:ilvl="2">
+      <w:start w:val="1"/>
+      <w:numFmt w:val="bullet"/>
+      <w:lvlText w:val="-"/>
+      <w:lvlJc w:val="left"/>
+      <w:pPr>
+        <w:ind w:left="2880" w:hanging="360"/>
+      </w:pPr>
+      <w:rPr>
+        <w:u w:val="none"/>
+      </w:rPr>
+    </w:lvl>
+    <w:lvl w:ilvl="3">
+      <w:start w:val="1"/>
+      <w:numFmt w:val="bullet"/>
+      <w:lvlText w:val="-"/>
+      <w:lvlJc w:val="left"/>
+      <w:pPr>
+        <w:ind w:left="3600" w:hanging="360"/>
+      </w:pPr>
+      <w:rPr>
+        <w:u w:val="none"/>
+      </w:rPr>
+    </w:lvl>
+    <w:lvl w:ilvl="4">
+      <w:start w:val="1"/>
+      <w:numFmt w:val="bullet"/>
+      <w:lvlText w:val="-"/>
+      <w:lvlJc w:val="left"/>
+      <w:pPr>
+        <w:ind w:left="4320" w:hanging="360"/>
+      </w:pPr>
+      <w:rPr>
+        <w:u w:val="none"/>
+      </w:rPr>
+    </w:lvl>
+    <w:lvl w:ilvl="5">
+      <w:start w:val="1"/>
+      <w:numFmt w:val="bullet"/>
+      <w:lvlText w:val="-"/>
+      <w:lvlJc w:val="left"/>
+      <w:pPr>
+        <w:ind w:left="5040" w:hanging="360"/>
+      </w:pPr>
+      <w:rPr>
+        <w:u w:val="none"/>
+      </w:rPr>
+    </w:lvl>
+    <w:lvl w:ilvl="6">
+      <w:start w:val="1"/>
+      <w:numFmt w:val="bullet"/>
+      <w:lvlText w:val="-"/>
+      <w:lvlJc w:val="left"/>
+      <w:pPr>
+        <w:ind w:left="5760" w:hanging="360"/>
+      </w:pPr>
+      <w:rPr>
+        <w:u w:val="none"/>
+      </w:rPr>
+    </w:lvl>
+    <w:lvl w:ilvl="7">
+      <w:start w:val="1"/>
+      <w:numFmt w:val="bullet"/>
+      <w:lvlText w:val="-"/>
+      <w:lvlJc w:val="left"/>
+      <w:pPr>
+        <w:ind w:left="6480" w:hanging="360"/>
+      </w:pPr>
+      <w:rPr>
+        <w:u w:val="none"/>
+      </w:rPr>
+    </w:lvl>
+    <w:lvl w:ilvl="8">
+      <w:start w:val="1"/>
+      <w:numFmt w:val="bullet"/>
+      <w:lvlText w:val="-"/>
+      <w:lvlJc w:val="left"/>
+      <w:pPr>
+        <w:ind w:left="7200" w:hanging="360"/>
+      </w:pPr>
+      <w:rPr>
+        <w:u w:val="none"/>
+      </w:rPr>
+    </w:lvl>
+  </w:abstractNum>
+  <w:abstractNum w:abstractNumId="8">
+    <w:lvl w:ilvl="0">
+      <w:start w:val="1"/>
+      <w:numFmt w:val="decimal"/>
+      <w:lvlText w:val="%1."/>
+      <w:lvlJc w:val="left"/>
+      <w:pPr>
+        <w:ind w:left="425" w:hanging="360"/>
+      </w:pPr>
+      <w:rPr>
+        <w:sz w:val="10"/>
+        <w:szCs w:val="10"/>
+        <w:u w:val="none"/>
+      </w:rPr>
+    </w:lvl>
+    <w:lvl w:ilvl="1">
+      <w:start w:val="1"/>
+      <w:numFmt w:val="lowerLetter"/>
+      <w:lvlText w:val="%2."/>
+      <w:lvlJc w:val="left"/>
+      <w:pPr>
+        <w:ind w:left="1440" w:hanging="360"/>
+      </w:pPr>
+      <w:rPr>
+        <w:u w:val="none"/>
+      </w:rPr>
+    </w:lvl>
+    <w:lvl w:ilvl="2">
+      <w:start w:val="1"/>
+      <w:numFmt w:val="lowerRoman"/>
+      <w:lvlText w:val="%3."/>
+      <w:lvlJc w:val="right"/>
+      <w:pPr>
+        <w:ind w:left="2160" w:hanging="360"/>
+      </w:pPr>
+      <w:rPr>
+        <w:u w:val="none"/>
+      </w:rPr>
+    </w:lvl>
+    <w:lvl w:ilvl="3">
+      <w:start w:val="1"/>
+      <w:numFmt w:val="decimal"/>
+      <w:lvlText w:val="%4."/>
+      <w:lvlJc w:val="left"/>
+      <w:pPr>
+        <w:ind w:left="2880" w:hanging="360"/>
+      </w:pPr>
+      <w:rPr>
+        <w:u w:val="none"/>
+      </w:rPr>
+    </w:lvl>
+    <w:lvl w:ilvl="4">
+      <w:start w:val="1"/>
+      <w:numFmt w:val="lowerLetter"/>
+      <w:lvlText w:val="%5."/>
+      <w:lvlJc w:val="left"/>
+      <w:pPr>
+        <w:ind w:left="3600" w:hanging="360"/>
+      </w:pPr>
+      <w:rPr>
+        <w:u w:val="none"/>
+      </w:rPr>
+    </w:lvl>
+    <w:lvl w:ilvl="5">
+      <w:start w:val="1"/>
+      <w:numFmt w:val="lowerRoman"/>
+      <w:lvlText w:val="%6."/>
+      <w:lvlJc w:val="right"/>
+      <w:pPr>
+        <w:ind w:left="4320" w:hanging="360"/>
+      </w:pPr>
+      <w:rPr>
+        <w:u w:val="none"/>
+      </w:rPr>
+    </w:lvl>
+    <w:lvl w:ilvl="6">
+      <w:start w:val="1"/>
+      <w:numFmt w:val="decimal"/>
+      <w:lvlText w:val="%7."/>
+      <w:lvlJc w:val="left"/>
+      <w:pPr>
+        <w:ind w:left="5040" w:hanging="360"/>
+      </w:pPr>
+      <w:rPr>
+        <w:u w:val="none"/>
+      </w:rPr>
+    </w:lvl>
+    <w:lvl w:ilvl="7">
+      <w:start w:val="1"/>
+      <w:numFmt w:val="lowerLetter"/>
+      <w:lvlText w:val="%8."/>
+      <w:lvlJc w:val="left"/>
+      <w:pPr>
+        <w:ind w:left="5760" w:hanging="360"/>
+      </w:pPr>
+      <w:rPr>
+        <w:u w:val="none"/>
+      </w:rPr>
+    </w:lvl>
+    <w:lvl w:ilvl="8">
+      <w:start w:val="1"/>
+      <w:numFmt w:val="lowerRoman"/>
+      <w:lvlText w:val="%9."/>
+      <w:lvlJc w:val="right"/>
+      <w:pPr>
+        <w:ind w:left="6480" w:hanging="360"/>
+      </w:pPr>
+      <w:rPr>
+        <w:u w:val="none"/>
+      </w:rPr>
+    </w:lvl>
+  </w:abstractNum>
+  <w:abstractNum w:abstractNumId="9">
+    <w:lvl w:ilvl="0">
+      <w:start w:val="1"/>
+      <w:numFmt w:val="bullet"/>
+      <w:lvlText w:val="-"/>
+      <w:lvlJc w:val="left"/>
+      <w:pPr>
+        <w:ind w:left="425.19685039370086" w:hanging="360"/>
+      </w:pPr>
+      <w:rPr>
+        <w:u w:val="none"/>
+      </w:rPr>
+    </w:lvl>
+    <w:lvl w:ilvl="1">
+      <w:start w:val="1"/>
+      <w:numFmt w:val="bullet"/>
+      <w:lvlText w:val="-"/>
+      <w:lvlJc w:val="left"/>
+      <w:pPr>
+        <w:ind w:left="1440" w:hanging="360"/>
+      </w:pPr>
+      <w:rPr>
+        <w:u w:val="none"/>
+      </w:rPr>
+    </w:lvl>
+    <w:lvl w:ilvl="2">
+      <w:start w:val="1"/>
+      <w:numFmt w:val="bullet"/>
+      <w:lvlText w:val="-"/>
+      <w:lvlJc w:val="left"/>
+      <w:pPr>
+        <w:ind w:left="2160" w:hanging="360"/>
+      </w:pPr>
+      <w:rPr>
+        <w:u w:val="none"/>
+      </w:rPr>
+    </w:lvl>
+    <w:lvl w:ilvl="3">
+      <w:start w:val="1"/>
+      <w:numFmt w:val="bullet"/>
+      <w:lvlText w:val="-"/>
+      <w:lvlJc w:val="left"/>
+      <w:pPr>
+        <w:ind w:left="2880" w:hanging="360"/>
+      </w:pPr>
+      <w:rPr>
+        <w:u w:val="none"/>
+      </w:rPr>
+    </w:lvl>
+    <w:lvl w:ilvl="4">
+      <w:start w:val="1"/>
+      <w:numFmt w:val="bullet"/>
+      <w:lvlText w:val="-"/>
+      <w:lvlJc w:val="left"/>
+      <w:pPr>
+        <w:ind w:left="3600" w:hanging="360"/>
+      </w:pPr>
+      <w:rPr>
+        <w:u w:val="none"/>
+      </w:rPr>
+    </w:lvl>
+    <w:lvl w:ilvl="5">
+      <w:start w:val="1"/>
+      <w:numFmt w:val="bullet"/>
+      <w:lvlText w:val="-"/>
+      <w:lvlJc w:val="left"/>
+      <w:pPr>
+        <w:ind w:left="4320" w:hanging="360"/>
+      </w:pPr>
+      <w:rPr>
+        <w:u w:val="none"/>
+      </w:rPr>
+    </w:lvl>
+    <w:lvl w:ilvl="6">
+      <w:start w:val="1"/>
+      <w:numFmt w:val="bullet"/>
+      <w:lvlText w:val="-"/>
+      <w:lvlJc w:val="left"/>
+      <w:pPr>
+        <w:ind w:left="5040" w:hanging="360"/>
+      </w:pPr>
+      <w:rPr>
+        <w:u w:val="none"/>
+      </w:rPr>
+    </w:lvl>
+    <w:lvl w:ilvl="7">
+      <w:start w:val="1"/>
+      <w:numFmt w:val="bullet"/>
+      <w:lvlText w:val="-"/>
+      <w:lvlJc w:val="left"/>
+      <w:pPr>
+        <w:ind w:left="5760" w:hanging="360"/>
+      </w:pPr>
+      <w:rPr>
+        <w:u w:val="none"/>
+      </w:rPr>
+    </w:lvl>
+    <w:lvl w:ilvl="8">
+      <w:start w:val="1"/>
+      <w:numFmt w:val="bullet"/>
+      <w:lvlText w:val="-"/>
+      <w:lvlJc w:val="left"/>
+      <w:pPr>
+        <w:ind w:left="6480" w:hanging="360"/>
+      </w:pPr>
+      <w:rPr>
+        <w:u w:val="none"/>
+      </w:rPr>
+    </w:lvl>
+  </w:abstractNum>
+  <w:abstractNum w:abstractNumId="10">
     <w:lvl w:ilvl="0">
       <w:start w:val="1"/>
       <w:numFmt w:val="decimal"/>
@@ -3299,562 +5382,14 @@
       </w:rPr>
     </w:lvl>
   </w:abstractNum>
-  <w:abstractNum w:abstractNumId="5">
-    <w:lvl w:ilvl="0">
-      <w:start w:val="1"/>
-      <w:numFmt w:val="bullet"/>
-      <w:lvlText w:val="-"/>
-      <w:lvlJc w:val="left"/>
-      <w:pPr>
-        <w:ind w:left="1004" w:hanging="360"/>
-      </w:pPr>
-      <w:rPr>
-        <w:rFonts w:ascii="Times New Roman" w:cs="Times New Roman" w:eastAsia="Times New Roman" w:hAnsi="Times New Roman"/>
-      </w:rPr>
-    </w:lvl>
-    <w:lvl w:ilvl="1">
-      <w:start w:val="1"/>
-      <w:numFmt w:val="bullet"/>
-      <w:lvlText w:val="o"/>
-      <w:lvlJc w:val="left"/>
-      <w:pPr>
-        <w:ind w:left="1724" w:hanging="360"/>
-      </w:pPr>
-      <w:rPr>
-        <w:rFonts w:ascii="Courier New" w:cs="Courier New" w:eastAsia="Courier New" w:hAnsi="Courier New"/>
-      </w:rPr>
-    </w:lvl>
-    <w:lvl w:ilvl="2">
-      <w:start w:val="1"/>
-      <w:numFmt w:val="bullet"/>
-      <w:lvlText w:val="▪"/>
-      <w:lvlJc w:val="left"/>
-      <w:pPr>
-        <w:ind w:left="2444" w:hanging="360"/>
-      </w:pPr>
-      <w:rPr>
-        <w:rFonts w:ascii="Noto Sans" w:cs="Noto Sans" w:eastAsia="Noto Sans" w:hAnsi="Noto Sans"/>
-      </w:rPr>
-    </w:lvl>
-    <w:lvl w:ilvl="3">
-      <w:start w:val="1"/>
-      <w:numFmt w:val="bullet"/>
-      <w:lvlText w:val="●"/>
-      <w:lvlJc w:val="left"/>
-      <w:pPr>
-        <w:ind w:left="3164" w:hanging="360"/>
-      </w:pPr>
-      <w:rPr>
-        <w:rFonts w:ascii="Noto Sans" w:cs="Noto Sans" w:eastAsia="Noto Sans" w:hAnsi="Noto Sans"/>
-      </w:rPr>
-    </w:lvl>
-    <w:lvl w:ilvl="4">
-      <w:start w:val="1"/>
-      <w:numFmt w:val="bullet"/>
-      <w:lvlText w:val="o"/>
-      <w:lvlJc w:val="left"/>
-      <w:pPr>
-        <w:ind w:left="3884" w:hanging="360"/>
-      </w:pPr>
-      <w:rPr>
-        <w:rFonts w:ascii="Courier New" w:cs="Courier New" w:eastAsia="Courier New" w:hAnsi="Courier New"/>
-      </w:rPr>
-    </w:lvl>
-    <w:lvl w:ilvl="5">
-      <w:start w:val="1"/>
-      <w:numFmt w:val="bullet"/>
-      <w:lvlText w:val="▪"/>
-      <w:lvlJc w:val="left"/>
-      <w:pPr>
-        <w:ind w:left="4604" w:hanging="360"/>
-      </w:pPr>
-      <w:rPr>
-        <w:rFonts w:ascii="Noto Sans" w:cs="Noto Sans" w:eastAsia="Noto Sans" w:hAnsi="Noto Sans"/>
-      </w:rPr>
-    </w:lvl>
-    <w:lvl w:ilvl="6">
-      <w:start w:val="1"/>
-      <w:numFmt w:val="bullet"/>
-      <w:lvlText w:val="●"/>
-      <w:lvlJc w:val="left"/>
-      <w:pPr>
-        <w:ind w:left="5324" w:hanging="360"/>
-      </w:pPr>
-      <w:rPr>
-        <w:rFonts w:ascii="Noto Sans" w:cs="Noto Sans" w:eastAsia="Noto Sans" w:hAnsi="Noto Sans"/>
-      </w:rPr>
-    </w:lvl>
-    <w:lvl w:ilvl="7">
-      <w:start w:val="1"/>
-      <w:numFmt w:val="bullet"/>
-      <w:lvlText w:val="o"/>
-      <w:lvlJc w:val="left"/>
-      <w:pPr>
-        <w:ind w:left="6044" w:hanging="360"/>
-      </w:pPr>
-      <w:rPr>
-        <w:rFonts w:ascii="Courier New" w:cs="Courier New" w:eastAsia="Courier New" w:hAnsi="Courier New"/>
-      </w:rPr>
-    </w:lvl>
-    <w:lvl w:ilvl="8">
-      <w:start w:val="1"/>
-      <w:numFmt w:val="bullet"/>
-      <w:lvlText w:val="▪"/>
-      <w:lvlJc w:val="left"/>
-      <w:pPr>
-        <w:ind w:left="6764" w:hanging="360"/>
-      </w:pPr>
-      <w:rPr>
-        <w:rFonts w:ascii="Noto Sans" w:cs="Noto Sans" w:eastAsia="Noto Sans" w:hAnsi="Noto Sans"/>
-      </w:rPr>
-    </w:lvl>
-  </w:abstractNum>
-  <w:abstractNum w:abstractNumId="6">
-    <w:lvl w:ilvl="0">
-      <w:start w:val="1"/>
-      <w:numFmt w:val="bullet"/>
-      <w:lvlText w:val="-"/>
-      <w:lvlJc w:val="left"/>
-      <w:pPr>
-        <w:ind w:left="1440" w:hanging="360"/>
-      </w:pPr>
-      <w:rPr>
-        <w:u w:val="none"/>
-      </w:rPr>
-    </w:lvl>
-    <w:lvl w:ilvl="1">
-      <w:start w:val="1"/>
-      <w:numFmt w:val="bullet"/>
-      <w:lvlText w:val="-"/>
-      <w:lvlJc w:val="left"/>
-      <w:pPr>
-        <w:ind w:left="2160" w:hanging="360"/>
-      </w:pPr>
-      <w:rPr>
-        <w:u w:val="none"/>
-      </w:rPr>
-    </w:lvl>
-    <w:lvl w:ilvl="2">
-      <w:start w:val="1"/>
-      <w:numFmt w:val="bullet"/>
-      <w:lvlText w:val="-"/>
-      <w:lvlJc w:val="left"/>
-      <w:pPr>
-        <w:ind w:left="2880" w:hanging="360"/>
-      </w:pPr>
-      <w:rPr>
-        <w:u w:val="none"/>
-      </w:rPr>
-    </w:lvl>
-    <w:lvl w:ilvl="3">
-      <w:start w:val="1"/>
-      <w:numFmt w:val="bullet"/>
-      <w:lvlText w:val="-"/>
-      <w:lvlJc w:val="left"/>
-      <w:pPr>
-        <w:ind w:left="3600" w:hanging="360"/>
-      </w:pPr>
-      <w:rPr>
-        <w:u w:val="none"/>
-      </w:rPr>
-    </w:lvl>
-    <w:lvl w:ilvl="4">
-      <w:start w:val="1"/>
-      <w:numFmt w:val="bullet"/>
-      <w:lvlText w:val="-"/>
-      <w:lvlJc w:val="left"/>
-      <w:pPr>
-        <w:ind w:left="4320" w:hanging="360"/>
-      </w:pPr>
-      <w:rPr>
-        <w:u w:val="none"/>
-      </w:rPr>
-    </w:lvl>
-    <w:lvl w:ilvl="5">
-      <w:start w:val="1"/>
-      <w:numFmt w:val="bullet"/>
-      <w:lvlText w:val="-"/>
-      <w:lvlJc w:val="left"/>
-      <w:pPr>
-        <w:ind w:left="5040" w:hanging="360"/>
-      </w:pPr>
-      <w:rPr>
-        <w:u w:val="none"/>
-      </w:rPr>
-    </w:lvl>
-    <w:lvl w:ilvl="6">
-      <w:start w:val="1"/>
-      <w:numFmt w:val="bullet"/>
-      <w:lvlText w:val="-"/>
-      <w:lvlJc w:val="left"/>
-      <w:pPr>
-        <w:ind w:left="5760" w:hanging="360"/>
-      </w:pPr>
-      <w:rPr>
-        <w:u w:val="none"/>
-      </w:rPr>
-    </w:lvl>
-    <w:lvl w:ilvl="7">
-      <w:start w:val="1"/>
-      <w:numFmt w:val="bullet"/>
-      <w:lvlText w:val="-"/>
-      <w:lvlJc w:val="left"/>
-      <w:pPr>
-        <w:ind w:left="6480" w:hanging="360"/>
-      </w:pPr>
-      <w:rPr>
-        <w:u w:val="none"/>
-      </w:rPr>
-    </w:lvl>
-    <w:lvl w:ilvl="8">
-      <w:start w:val="1"/>
-      <w:numFmt w:val="bullet"/>
-      <w:lvlText w:val="-"/>
-      <w:lvlJc w:val="left"/>
-      <w:pPr>
-        <w:ind w:left="7200" w:hanging="360"/>
-      </w:pPr>
-      <w:rPr>
-        <w:u w:val="none"/>
-      </w:rPr>
-    </w:lvl>
-  </w:abstractNum>
-  <w:abstractNum w:abstractNumId="7">
-    <w:lvl w:ilvl="0">
-      <w:start w:val="1"/>
-      <w:numFmt w:val="bullet"/>
-      <w:lvlText w:val="-"/>
-      <w:lvlJc w:val="left"/>
-      <w:pPr>
-        <w:ind w:left="1440" w:hanging="360"/>
-      </w:pPr>
-      <w:rPr>
-        <w:u w:val="none"/>
-      </w:rPr>
-    </w:lvl>
-    <w:lvl w:ilvl="1">
-      <w:start w:val="1"/>
-      <w:numFmt w:val="bullet"/>
-      <w:lvlText w:val="-"/>
-      <w:lvlJc w:val="left"/>
-      <w:pPr>
-        <w:ind w:left="2160" w:hanging="360"/>
-      </w:pPr>
-      <w:rPr>
-        <w:u w:val="none"/>
-      </w:rPr>
-    </w:lvl>
-    <w:lvl w:ilvl="2">
-      <w:start w:val="1"/>
-      <w:numFmt w:val="bullet"/>
-      <w:lvlText w:val="-"/>
-      <w:lvlJc w:val="left"/>
-      <w:pPr>
-        <w:ind w:left="2880" w:hanging="360"/>
-      </w:pPr>
-      <w:rPr>
-        <w:u w:val="none"/>
-      </w:rPr>
-    </w:lvl>
-    <w:lvl w:ilvl="3">
-      <w:start w:val="1"/>
-      <w:numFmt w:val="bullet"/>
-      <w:lvlText w:val="-"/>
-      <w:lvlJc w:val="left"/>
-      <w:pPr>
-        <w:ind w:left="3600" w:hanging="360"/>
-      </w:pPr>
-      <w:rPr>
-        <w:u w:val="none"/>
-      </w:rPr>
-    </w:lvl>
-    <w:lvl w:ilvl="4">
-      <w:start w:val="1"/>
-      <w:numFmt w:val="bullet"/>
-      <w:lvlText w:val="-"/>
-      <w:lvlJc w:val="left"/>
-      <w:pPr>
-        <w:ind w:left="4320" w:hanging="360"/>
-      </w:pPr>
-      <w:rPr>
-        <w:u w:val="none"/>
-      </w:rPr>
-    </w:lvl>
-    <w:lvl w:ilvl="5">
-      <w:start w:val="1"/>
-      <w:numFmt w:val="bullet"/>
-      <w:lvlText w:val="-"/>
-      <w:lvlJc w:val="left"/>
-      <w:pPr>
-        <w:ind w:left="5040" w:hanging="360"/>
-      </w:pPr>
-      <w:rPr>
-        <w:u w:val="none"/>
-      </w:rPr>
-    </w:lvl>
-    <w:lvl w:ilvl="6">
-      <w:start w:val="1"/>
-      <w:numFmt w:val="bullet"/>
-      <w:lvlText w:val="-"/>
-      <w:lvlJc w:val="left"/>
-      <w:pPr>
-        <w:ind w:left="5760" w:hanging="360"/>
-      </w:pPr>
-      <w:rPr>
-        <w:u w:val="none"/>
-      </w:rPr>
-    </w:lvl>
-    <w:lvl w:ilvl="7">
-      <w:start w:val="1"/>
-      <w:numFmt w:val="bullet"/>
-      <w:lvlText w:val="-"/>
-      <w:lvlJc w:val="left"/>
-      <w:pPr>
-        <w:ind w:left="6480" w:hanging="360"/>
-      </w:pPr>
-      <w:rPr>
-        <w:u w:val="none"/>
-      </w:rPr>
-    </w:lvl>
-    <w:lvl w:ilvl="8">
-      <w:start w:val="1"/>
-      <w:numFmt w:val="bullet"/>
-      <w:lvlText w:val="-"/>
-      <w:lvlJc w:val="left"/>
-      <w:pPr>
-        <w:ind w:left="7200" w:hanging="360"/>
-      </w:pPr>
-      <w:rPr>
-        <w:u w:val="none"/>
-      </w:rPr>
-    </w:lvl>
-  </w:abstractNum>
-  <w:abstractNum w:abstractNumId="8">
+  <w:abstractNum w:abstractNumId="11">
     <w:lvl w:ilvl="0">
       <w:start w:val="1"/>
       <w:numFmt w:val="decimal"/>
       <w:lvlText w:val="%1."/>
       <w:lvlJc w:val="left"/>
       <w:pPr>
-        <w:ind w:left="720" w:hanging="360"/>
-      </w:pPr>
-      <w:rPr/>
-    </w:lvl>
-    <w:lvl w:ilvl="1">
-      <w:start w:val="1"/>
-      <w:numFmt w:val="decimal"/>
-      <w:lvlText w:val="%2."/>
-      <w:lvlJc w:val="left"/>
-      <w:pPr>
-        <w:ind w:left="1440" w:hanging="720"/>
-      </w:pPr>
-      <w:rPr>
-        <w:b w:val="0"/>
-        <w:u w:val="none"/>
-      </w:rPr>
-    </w:lvl>
-    <w:lvl w:ilvl="2">
-      <w:start w:val="1"/>
-      <w:numFmt w:val="decimal"/>
-      <w:lvlText w:val="%1.%2.%3."/>
-      <w:lvlJc w:val="left"/>
-      <w:pPr>
-        <w:ind w:left="1800" w:hanging="720"/>
-      </w:pPr>
-      <w:rPr>
-        <w:u w:val="none"/>
-      </w:rPr>
-    </w:lvl>
-    <w:lvl w:ilvl="3">
-      <w:start w:val="1"/>
-      <w:numFmt w:val="decimal"/>
-      <w:lvlText w:val="%1.%2.%3.%4."/>
-      <w:lvlJc w:val="left"/>
-      <w:pPr>
-        <w:ind w:left="2520" w:hanging="1080"/>
-      </w:pPr>
-      <w:rPr>
-        <w:u w:val="none"/>
-      </w:rPr>
-    </w:lvl>
-    <w:lvl w:ilvl="4">
-      <w:start w:val="1"/>
-      <w:numFmt w:val="decimal"/>
-      <w:lvlText w:val="%1.%2.%3.%4.%5."/>
-      <w:lvlJc w:val="left"/>
-      <w:pPr>
-        <w:ind w:left="2880" w:hanging="1080"/>
-      </w:pPr>
-      <w:rPr>
-        <w:u w:val="none"/>
-      </w:rPr>
-    </w:lvl>
-    <w:lvl w:ilvl="5">
-      <w:start w:val="1"/>
-      <w:numFmt w:val="decimal"/>
-      <w:lvlText w:val="%1.%2.%3.%4.%5.%6."/>
-      <w:lvlJc w:val="left"/>
-      <w:pPr>
-        <w:ind w:left="3600" w:hanging="1440"/>
-      </w:pPr>
-      <w:rPr>
-        <w:u w:val="none"/>
-      </w:rPr>
-    </w:lvl>
-    <w:lvl w:ilvl="6">
-      <w:start w:val="1"/>
-      <w:numFmt w:val="decimal"/>
-      <w:lvlText w:val="%1.%2.%3.%4.%5.%6.%7."/>
-      <w:lvlJc w:val="left"/>
-      <w:pPr>
-        <w:ind w:left="4320" w:hanging="1800"/>
-      </w:pPr>
-      <w:rPr>
-        <w:u w:val="none"/>
-      </w:rPr>
-    </w:lvl>
-    <w:lvl w:ilvl="7">
-      <w:start w:val="1"/>
-      <w:numFmt w:val="decimal"/>
-      <w:lvlText w:val="%1.%2.%3.%4.%5.%6.%7.%8."/>
-      <w:lvlJc w:val="left"/>
-      <w:pPr>
-        <w:ind w:left="4680" w:hanging="1800"/>
-      </w:pPr>
-      <w:rPr>
-        <w:u w:val="none"/>
-      </w:rPr>
-    </w:lvl>
-    <w:lvl w:ilvl="8">
-      <w:start w:val="1"/>
-      <w:numFmt w:val="decimal"/>
-      <w:lvlText w:val="%1.%2.%3.%4.%5.%6.%7.%8.%9."/>
-      <w:lvlJc w:val="left"/>
-      <w:pPr>
-        <w:ind w:left="5400" w:hanging="2160"/>
-      </w:pPr>
-      <w:rPr>
-        <w:u w:val="none"/>
-      </w:rPr>
-    </w:lvl>
-  </w:abstractNum>
-  <w:abstractNum w:abstractNumId="9">
-    <w:lvl w:ilvl="0">
-      <w:start w:val="1"/>
-      <w:numFmt w:val="decimal"/>
-      <w:lvlText w:val="%1."/>
-      <w:lvlJc w:val="left"/>
-      <w:pPr>
-        <w:ind w:left="720" w:hanging="360"/>
-      </w:pPr>
-      <w:rPr/>
-    </w:lvl>
-    <w:lvl w:ilvl="1">
-      <w:start w:val="1"/>
-      <w:numFmt w:val="decimal"/>
-      <w:lvlText w:val="%1.%2."/>
-      <w:lvlJc w:val="left"/>
-      <w:pPr>
-        <w:ind w:left="1430" w:hanging="720"/>
-      </w:pPr>
-      <w:rPr>
-        <w:b w:val="0"/>
-        <w:u w:val="none"/>
-      </w:rPr>
-    </w:lvl>
-    <w:lvl w:ilvl="2">
-      <w:start w:val="1"/>
-      <w:numFmt w:val="decimal"/>
-      <w:lvlText w:val="%1.%2.%3."/>
-      <w:lvlJc w:val="left"/>
-      <w:pPr>
-        <w:ind w:left="1800" w:hanging="720"/>
-      </w:pPr>
-      <w:rPr>
-        <w:u w:val="none"/>
-      </w:rPr>
-    </w:lvl>
-    <w:lvl w:ilvl="3">
-      <w:start w:val="1"/>
-      <w:numFmt w:val="decimal"/>
-      <w:lvlText w:val="%1.%2.%3.%4."/>
-      <w:lvlJc w:val="left"/>
-      <w:pPr>
-        <w:ind w:left="2520" w:hanging="1080"/>
-      </w:pPr>
-      <w:rPr>
-        <w:u w:val="none"/>
-      </w:rPr>
-    </w:lvl>
-    <w:lvl w:ilvl="4">
-      <w:start w:val="1"/>
-      <w:numFmt w:val="decimal"/>
-      <w:lvlText w:val="%1.%2.%3.%4.%5."/>
-      <w:lvlJc w:val="left"/>
-      <w:pPr>
-        <w:ind w:left="2880" w:hanging="1080"/>
-      </w:pPr>
-      <w:rPr>
-        <w:u w:val="none"/>
-      </w:rPr>
-    </w:lvl>
-    <w:lvl w:ilvl="5">
-      <w:start w:val="1"/>
-      <w:numFmt w:val="decimal"/>
-      <w:lvlText w:val="%1.%2.%3.%4.%5.%6."/>
-      <w:lvlJc w:val="left"/>
-      <w:pPr>
-        <w:ind w:left="3600" w:hanging="1440"/>
-      </w:pPr>
-      <w:rPr>
-        <w:u w:val="none"/>
-      </w:rPr>
-    </w:lvl>
-    <w:lvl w:ilvl="6">
-      <w:start w:val="1"/>
-      <w:numFmt w:val="decimal"/>
-      <w:lvlText w:val="%1.%2.%3.%4.%5.%6.%7."/>
-      <w:lvlJc w:val="left"/>
-      <w:pPr>
-        <w:ind w:left="4320" w:hanging="1800"/>
-      </w:pPr>
-      <w:rPr>
-        <w:u w:val="none"/>
-      </w:rPr>
-    </w:lvl>
-    <w:lvl w:ilvl="7">
-      <w:start w:val="1"/>
-      <w:numFmt w:val="decimal"/>
-      <w:lvlText w:val="%1.%2.%3.%4.%5.%6.%7.%8."/>
-      <w:lvlJc w:val="left"/>
-      <w:pPr>
-        <w:ind w:left="4680" w:hanging="1800"/>
-      </w:pPr>
-      <w:rPr>
-        <w:u w:val="none"/>
-      </w:rPr>
-    </w:lvl>
-    <w:lvl w:ilvl="8">
-      <w:start w:val="1"/>
-      <w:numFmt w:val="decimal"/>
-      <w:lvlText w:val="%1.%2.%3.%4.%5.%6.%7.%8.%9."/>
-      <w:lvlJc w:val="left"/>
-      <w:pPr>
-        <w:ind w:left="5400" w:hanging="2160"/>
-      </w:pPr>
-      <w:rPr>
-        <w:u w:val="none"/>
-      </w:rPr>
-    </w:lvl>
-  </w:abstractNum>
-  <w:abstractNum w:abstractNumId="10">
-    <w:lvl w:ilvl="0">
-      <w:start w:val="1"/>
-      <w:numFmt w:val="decimal"/>
-      <w:lvlText w:val="%1."/>
-      <w:lvlJc w:val="left"/>
-      <w:pPr>
-        <w:ind w:left="425" w:hanging="360"/>
+        <w:ind w:left="425.19685039370086" w:hanging="360"/>
       </w:pPr>
       <w:rPr>
         <w:u w:val="none"/>
@@ -3949,6 +5484,336 @@
       <w:numFmt w:val="lowerRoman"/>
       <w:lvlText w:val="%9."/>
       <w:lvlJc w:val="right"/>
+      <w:pPr>
+        <w:ind w:left="6480" w:hanging="360"/>
+      </w:pPr>
+      <w:rPr>
+        <w:u w:val="none"/>
+      </w:rPr>
+    </w:lvl>
+  </w:abstractNum>
+  <w:abstractNum w:abstractNumId="12">
+    <w:lvl w:ilvl="0">
+      <w:start w:val="1"/>
+      <w:numFmt w:val="bullet"/>
+      <w:lvlText w:val="-"/>
+      <w:lvlJc w:val="left"/>
+      <w:pPr>
+        <w:ind w:left="1004" w:hanging="360"/>
+      </w:pPr>
+      <w:rPr>
+        <w:rFonts w:ascii="Times New Roman" w:cs="Times New Roman" w:eastAsia="Times New Roman" w:hAnsi="Times New Roman"/>
+      </w:rPr>
+    </w:lvl>
+    <w:lvl w:ilvl="1">
+      <w:start w:val="1"/>
+      <w:numFmt w:val="bullet"/>
+      <w:lvlText w:val="o"/>
+      <w:lvlJc w:val="left"/>
+      <w:pPr>
+        <w:ind w:left="1724" w:hanging="360"/>
+      </w:pPr>
+      <w:rPr>
+        <w:rFonts w:ascii="Courier New" w:cs="Courier New" w:eastAsia="Courier New" w:hAnsi="Courier New"/>
+      </w:rPr>
+    </w:lvl>
+    <w:lvl w:ilvl="2">
+      <w:start w:val="1"/>
+      <w:numFmt w:val="bullet"/>
+      <w:lvlText w:val="▪"/>
+      <w:lvlJc w:val="left"/>
+      <w:pPr>
+        <w:ind w:left="2444" w:hanging="360"/>
+      </w:pPr>
+      <w:rPr>
+        <w:rFonts w:ascii="Noto Sans" w:cs="Noto Sans" w:eastAsia="Noto Sans" w:hAnsi="Noto Sans"/>
+      </w:rPr>
+    </w:lvl>
+    <w:lvl w:ilvl="3">
+      <w:start w:val="1"/>
+      <w:numFmt w:val="bullet"/>
+      <w:lvlText w:val="●"/>
+      <w:lvlJc w:val="left"/>
+      <w:pPr>
+        <w:ind w:left="3164" w:hanging="360"/>
+      </w:pPr>
+      <w:rPr>
+        <w:rFonts w:ascii="Noto Sans" w:cs="Noto Sans" w:eastAsia="Noto Sans" w:hAnsi="Noto Sans"/>
+      </w:rPr>
+    </w:lvl>
+    <w:lvl w:ilvl="4">
+      <w:start w:val="1"/>
+      <w:numFmt w:val="bullet"/>
+      <w:lvlText w:val="o"/>
+      <w:lvlJc w:val="left"/>
+      <w:pPr>
+        <w:ind w:left="3884" w:hanging="360"/>
+      </w:pPr>
+      <w:rPr>
+        <w:rFonts w:ascii="Courier New" w:cs="Courier New" w:eastAsia="Courier New" w:hAnsi="Courier New"/>
+      </w:rPr>
+    </w:lvl>
+    <w:lvl w:ilvl="5">
+      <w:start w:val="1"/>
+      <w:numFmt w:val="bullet"/>
+      <w:lvlText w:val="▪"/>
+      <w:lvlJc w:val="left"/>
+      <w:pPr>
+        <w:ind w:left="4604" w:hanging="360"/>
+      </w:pPr>
+      <w:rPr>
+        <w:rFonts w:ascii="Noto Sans" w:cs="Noto Sans" w:eastAsia="Noto Sans" w:hAnsi="Noto Sans"/>
+      </w:rPr>
+    </w:lvl>
+    <w:lvl w:ilvl="6">
+      <w:start w:val="1"/>
+      <w:numFmt w:val="bullet"/>
+      <w:lvlText w:val="●"/>
+      <w:lvlJc w:val="left"/>
+      <w:pPr>
+        <w:ind w:left="5324" w:hanging="360"/>
+      </w:pPr>
+      <w:rPr>
+        <w:rFonts w:ascii="Noto Sans" w:cs="Noto Sans" w:eastAsia="Noto Sans" w:hAnsi="Noto Sans"/>
+      </w:rPr>
+    </w:lvl>
+    <w:lvl w:ilvl="7">
+      <w:start w:val="1"/>
+      <w:numFmt w:val="bullet"/>
+      <w:lvlText w:val="o"/>
+      <w:lvlJc w:val="left"/>
+      <w:pPr>
+        <w:ind w:left="6044" w:hanging="360"/>
+      </w:pPr>
+      <w:rPr>
+        <w:rFonts w:ascii="Courier New" w:cs="Courier New" w:eastAsia="Courier New" w:hAnsi="Courier New"/>
+      </w:rPr>
+    </w:lvl>
+    <w:lvl w:ilvl="8">
+      <w:start w:val="1"/>
+      <w:numFmt w:val="bullet"/>
+      <w:lvlText w:val="▪"/>
+      <w:lvlJc w:val="left"/>
+      <w:pPr>
+        <w:ind w:left="6764" w:hanging="360"/>
+      </w:pPr>
+      <w:rPr>
+        <w:rFonts w:ascii="Noto Sans" w:cs="Noto Sans" w:eastAsia="Noto Sans" w:hAnsi="Noto Sans"/>
+      </w:rPr>
+    </w:lvl>
+  </w:abstractNum>
+  <w:abstractNum w:abstractNumId="13">
+    <w:lvl w:ilvl="0">
+      <w:start w:val="1"/>
+      <w:numFmt w:val="bullet"/>
+      <w:lvlText w:val="-"/>
+      <w:lvlJc w:val="left"/>
+      <w:pPr>
+        <w:ind w:left="425.19685039370086" w:hanging="360"/>
+      </w:pPr>
+      <w:rPr>
+        <w:u w:val="none"/>
+      </w:rPr>
+    </w:lvl>
+    <w:lvl w:ilvl="1">
+      <w:start w:val="1"/>
+      <w:numFmt w:val="bullet"/>
+      <w:lvlText w:val="-"/>
+      <w:lvlJc w:val="left"/>
+      <w:pPr>
+        <w:ind w:left="1440" w:hanging="360"/>
+      </w:pPr>
+      <w:rPr>
+        <w:u w:val="none"/>
+      </w:rPr>
+    </w:lvl>
+    <w:lvl w:ilvl="2">
+      <w:start w:val="1"/>
+      <w:numFmt w:val="bullet"/>
+      <w:lvlText w:val="-"/>
+      <w:lvlJc w:val="left"/>
+      <w:pPr>
+        <w:ind w:left="2160" w:hanging="360"/>
+      </w:pPr>
+      <w:rPr>
+        <w:u w:val="none"/>
+      </w:rPr>
+    </w:lvl>
+    <w:lvl w:ilvl="3">
+      <w:start w:val="1"/>
+      <w:numFmt w:val="bullet"/>
+      <w:lvlText w:val="-"/>
+      <w:lvlJc w:val="left"/>
+      <w:pPr>
+        <w:ind w:left="2880" w:hanging="360"/>
+      </w:pPr>
+      <w:rPr>
+        <w:u w:val="none"/>
+      </w:rPr>
+    </w:lvl>
+    <w:lvl w:ilvl="4">
+      <w:start w:val="1"/>
+      <w:numFmt w:val="bullet"/>
+      <w:lvlText w:val="-"/>
+      <w:lvlJc w:val="left"/>
+      <w:pPr>
+        <w:ind w:left="3600" w:hanging="360"/>
+      </w:pPr>
+      <w:rPr>
+        <w:u w:val="none"/>
+      </w:rPr>
+    </w:lvl>
+    <w:lvl w:ilvl="5">
+      <w:start w:val="1"/>
+      <w:numFmt w:val="bullet"/>
+      <w:lvlText w:val="-"/>
+      <w:lvlJc w:val="left"/>
+      <w:pPr>
+        <w:ind w:left="4320" w:hanging="360"/>
+      </w:pPr>
+      <w:rPr>
+        <w:u w:val="none"/>
+      </w:rPr>
+    </w:lvl>
+    <w:lvl w:ilvl="6">
+      <w:start w:val="1"/>
+      <w:numFmt w:val="bullet"/>
+      <w:lvlText w:val="-"/>
+      <w:lvlJc w:val="left"/>
+      <w:pPr>
+        <w:ind w:left="5040" w:hanging="360"/>
+      </w:pPr>
+      <w:rPr>
+        <w:u w:val="none"/>
+      </w:rPr>
+    </w:lvl>
+    <w:lvl w:ilvl="7">
+      <w:start w:val="1"/>
+      <w:numFmt w:val="bullet"/>
+      <w:lvlText w:val="-"/>
+      <w:lvlJc w:val="left"/>
+      <w:pPr>
+        <w:ind w:left="5760" w:hanging="360"/>
+      </w:pPr>
+      <w:rPr>
+        <w:u w:val="none"/>
+      </w:rPr>
+    </w:lvl>
+    <w:lvl w:ilvl="8">
+      <w:start w:val="1"/>
+      <w:numFmt w:val="bullet"/>
+      <w:lvlText w:val="-"/>
+      <w:lvlJc w:val="left"/>
+      <w:pPr>
+        <w:ind w:left="6480" w:hanging="360"/>
+      </w:pPr>
+      <w:rPr>
+        <w:u w:val="none"/>
+      </w:rPr>
+    </w:lvl>
+  </w:abstractNum>
+  <w:abstractNum w:abstractNumId="14">
+    <w:lvl w:ilvl="0">
+      <w:start w:val="1"/>
+      <w:numFmt w:val="bullet"/>
+      <w:lvlText w:val="-"/>
+      <w:lvlJc w:val="left"/>
+      <w:pPr>
+        <w:ind w:left="425.19685039370086" w:hanging="360"/>
+      </w:pPr>
+      <w:rPr>
+        <w:u w:val="none"/>
+      </w:rPr>
+    </w:lvl>
+    <w:lvl w:ilvl="1">
+      <w:start w:val="1"/>
+      <w:numFmt w:val="bullet"/>
+      <w:lvlText w:val="-"/>
+      <w:lvlJc w:val="left"/>
+      <w:pPr>
+        <w:ind w:left="1440" w:hanging="360"/>
+      </w:pPr>
+      <w:rPr>
+        <w:u w:val="none"/>
+      </w:rPr>
+    </w:lvl>
+    <w:lvl w:ilvl="2">
+      <w:start w:val="1"/>
+      <w:numFmt w:val="bullet"/>
+      <w:lvlText w:val="-"/>
+      <w:lvlJc w:val="left"/>
+      <w:pPr>
+        <w:ind w:left="2160" w:hanging="360"/>
+      </w:pPr>
+      <w:rPr>
+        <w:u w:val="none"/>
+      </w:rPr>
+    </w:lvl>
+    <w:lvl w:ilvl="3">
+      <w:start w:val="1"/>
+      <w:numFmt w:val="bullet"/>
+      <w:lvlText w:val="-"/>
+      <w:lvlJc w:val="left"/>
+      <w:pPr>
+        <w:ind w:left="2880" w:hanging="360"/>
+      </w:pPr>
+      <w:rPr>
+        <w:u w:val="none"/>
+      </w:rPr>
+    </w:lvl>
+    <w:lvl w:ilvl="4">
+      <w:start w:val="1"/>
+      <w:numFmt w:val="bullet"/>
+      <w:lvlText w:val="-"/>
+      <w:lvlJc w:val="left"/>
+      <w:pPr>
+        <w:ind w:left="3600" w:hanging="360"/>
+      </w:pPr>
+      <w:rPr>
+        <w:u w:val="none"/>
+      </w:rPr>
+    </w:lvl>
+    <w:lvl w:ilvl="5">
+      <w:start w:val="1"/>
+      <w:numFmt w:val="bullet"/>
+      <w:lvlText w:val="-"/>
+      <w:lvlJc w:val="left"/>
+      <w:pPr>
+        <w:ind w:left="4320" w:hanging="360"/>
+      </w:pPr>
+      <w:rPr>
+        <w:u w:val="none"/>
+      </w:rPr>
+    </w:lvl>
+    <w:lvl w:ilvl="6">
+      <w:start w:val="1"/>
+      <w:numFmt w:val="bullet"/>
+      <w:lvlText w:val="-"/>
+      <w:lvlJc w:val="left"/>
+      <w:pPr>
+        <w:ind w:left="5040" w:hanging="360"/>
+      </w:pPr>
+      <w:rPr>
+        <w:u w:val="none"/>
+      </w:rPr>
+    </w:lvl>
+    <w:lvl w:ilvl="7">
+      <w:start w:val="1"/>
+      <w:numFmt w:val="bullet"/>
+      <w:lvlText w:val="-"/>
+      <w:lvlJc w:val="left"/>
+      <w:pPr>
+        <w:ind w:left="5760" w:hanging="360"/>
+      </w:pPr>
+      <w:rPr>
+        <w:u w:val="none"/>
+      </w:rPr>
+    </w:lvl>
+    <w:lvl w:ilvl="8">
+      <w:start w:val="1"/>
+      <w:numFmt w:val="bullet"/>
+      <w:lvlText w:val="-"/>
+      <w:lvlJc w:val="left"/>
       <w:pPr>
         <w:ind w:left="6480" w:hanging="360"/>
       </w:pPr>
@@ -3986,6 +5851,18 @@
   </w:num>
   <w:num w:numId="10">
     <w:abstractNumId w:val="10"/>
+  </w:num>
+  <w:num w:numId="11">
+    <w:abstractNumId w:val="11"/>
+  </w:num>
+  <w:num w:numId="12">
+    <w:abstractNumId w:val="12"/>
+  </w:num>
+  <w:num w:numId="13">
+    <w:abstractNumId w:val="13"/>
+  </w:num>
+  <w:num w:numId="14">
+    <w:abstractNumId w:val="14"/>
   </w:num>
 </w:numbering>
 </file>
@@ -4129,6 +6006,22 @@
     </w:rPr>
   </w:style>
   <w:style w:type="table" w:styleId="Table1">
+    <w:basedOn w:val="TableNormal"/>
+    <w:rPr>
+      <w:rFonts w:ascii="Times New Roman" w:cs="Times New Roman" w:eastAsia="Times New Roman" w:hAnsi="Times New Roman"/>
+    </w:rPr>
+    <w:tblPr>
+      <w:tblStyleRowBandSize w:val="1"/>
+      <w:tblStyleColBandSize w:val="1"/>
+      <w:tblCellMar>
+        <w:top w:w="0.0" w:type="dxa"/>
+        <w:left w:w="108.0" w:type="dxa"/>
+        <w:bottom w:w="0.0" w:type="dxa"/>
+        <w:right w:w="108.0" w:type="dxa"/>
+      </w:tblCellMar>
+    </w:tblPr>
+  </w:style>
+  <w:style w:type="table" w:styleId="Table2">
     <w:basedOn w:val="TableNormal"/>
     <w:rPr>
       <w:rFonts w:ascii="Times New Roman" w:cs="Times New Roman" w:eastAsia="Times New Roman" w:hAnsi="Times New Roman"/>

</xml_diff>